<commit_message>
change .gitignore and HuongDan
</commit_message>
<xml_diff>
--- a/nienluan-backend/HuongDan_CaiDat_Laravel_Nextjs.docx
+++ b/nienluan-backend/HuongDan_CaiDat_Laravel_Nextjs.docx
@@ -111,13 +111,12 @@
         </w:rPr>
         <w:t>Yêu cầu:</w:t>
       </w:r>
-      <w:bookmarkStart w:id="0" w:name="_GoBack"/>
-      <w:bookmarkEnd w:id="0"/>
     </w:p>
     <w:p>
       <w:pPr>
         <w:pStyle w:val="24"/>
         <w:numPr>
+          <w:ilvl w:val="0"/>
           <w:numId w:val="0"/>
         </w:numPr>
         <w:ind w:leftChars="0"/>
@@ -140,6 +139,7 @@
       <w:pPr>
         <w:pStyle w:val="24"/>
         <w:numPr>
+          <w:ilvl w:val="0"/>
           <w:numId w:val="0"/>
         </w:numPr>
         <w:ind w:leftChars="0"/>
@@ -179,6 +179,7 @@
       <w:pPr>
         <w:pStyle w:val="30"/>
         <w:numPr>
+          <w:ilvl w:val="0"/>
           <w:numId w:val="0"/>
         </w:numPr>
         <w:ind w:leftChars="0"/>
@@ -221,6 +222,7 @@
       <w:pPr>
         <w:pStyle w:val="30"/>
         <w:numPr>
+          <w:ilvl w:val="0"/>
           <w:numId w:val="0"/>
         </w:numPr>
         <w:ind w:leftChars="0"/>
@@ -255,6 +257,7 @@
       <w:pPr>
         <w:pStyle w:val="30"/>
         <w:numPr>
+          <w:ilvl w:val="0"/>
           <w:numId w:val="0"/>
         </w:numPr>
         <w:ind w:leftChars="0"/>
@@ -318,6 +321,7 @@
       <w:pPr>
         <w:pStyle w:val="30"/>
         <w:numPr>
+          <w:ilvl w:val="0"/>
           <w:numId w:val="0"/>
         </w:numPr>
         <w:ind w:leftChars="0"/>
@@ -354,6 +358,7 @@
       <w:pPr>
         <w:pStyle w:val="30"/>
         <w:numPr>
+          <w:ilvl w:val="0"/>
           <w:numId w:val="0"/>
         </w:numPr>
         <w:ind w:leftChars="0"/>
@@ -418,6 +423,7 @@
       <w:pPr>
         <w:pStyle w:val="30"/>
         <w:numPr>
+          <w:ilvl w:val="0"/>
           <w:numId w:val="0"/>
         </w:numPr>
         <w:ind w:leftChars="0"/>
@@ -539,6 +545,7 @@
       <w:pPr>
         <w:pStyle w:val="24"/>
         <w:numPr>
+          <w:ilvl w:val="0"/>
           <w:numId w:val="0"/>
         </w:numPr>
         <w:ind w:leftChars="0"/>
@@ -578,6 +585,7 @@
       <w:pPr>
         <w:pStyle w:val="30"/>
         <w:numPr>
+          <w:ilvl w:val="0"/>
           <w:numId w:val="0"/>
         </w:numPr>
         <w:ind w:leftChars="0"/>
@@ -876,6 +884,7 @@
       <w:pPr>
         <w:pStyle w:val="30"/>
         <w:numPr>
+          <w:ilvl w:val="0"/>
           <w:numId w:val="0"/>
         </w:numPr>
         <w:bidi w:val="0"/>
@@ -940,6 +949,7 @@
     <w:p>
       <w:pPr>
         <w:numPr>
+          <w:ilvl w:val="0"/>
           <w:numId w:val="0"/>
         </w:numPr>
         <w:ind w:leftChars="0"/>
@@ -1002,6 +1012,7 @@
     <w:p>
       <w:pPr>
         <w:numPr>
+          <w:ilvl w:val="0"/>
           <w:numId w:val="0"/>
         </w:numPr>
         <w:ind w:leftChars="0"/>
@@ -1064,6 +1075,7 @@
     <w:p>
       <w:pPr>
         <w:numPr>
+          <w:ilvl w:val="0"/>
           <w:numId w:val="0"/>
         </w:numPr>
         <w:ind w:leftChars="0"/>
@@ -1099,6 +1111,7 @@
     <w:p>
       <w:pPr>
         <w:numPr>
+          <w:ilvl w:val="0"/>
           <w:numId w:val="0"/>
         </w:numPr>
         <w:ind w:leftChars="0"/>
@@ -1134,6 +1147,7 @@
     <w:p>
       <w:pPr>
         <w:numPr>
+          <w:ilvl w:val="0"/>
           <w:numId w:val="0"/>
         </w:numPr>
         <w:ind w:leftChars="0"/>
@@ -1169,6 +1183,7 @@
     <w:p>
       <w:pPr>
         <w:numPr>
+          <w:ilvl w:val="0"/>
           <w:numId w:val="0"/>
         </w:numPr>
         <w:ind w:leftChars="0"/>
@@ -1231,6 +1246,7 @@
     <w:p>
       <w:pPr>
         <w:numPr>
+          <w:ilvl w:val="0"/>
           <w:numId w:val="0"/>
         </w:numPr>
         <w:ind w:leftChars="0"/>
@@ -1266,6 +1282,7 @@
     <w:p>
       <w:pPr>
         <w:numPr>
+          <w:ilvl w:val="0"/>
           <w:numId w:val="0"/>
         </w:numPr>
         <w:ind w:leftChars="0"/>
@@ -1328,6 +1345,7 @@
     <w:p>
       <w:pPr>
         <w:numPr>
+          <w:ilvl w:val="0"/>
           <w:numId w:val="0"/>
         </w:numPr>
         <w:ind w:leftChars="0"/>
@@ -1363,6 +1381,7 @@
     <w:p>
       <w:pPr>
         <w:numPr>
+          <w:ilvl w:val="0"/>
           <w:numId w:val="0"/>
         </w:numPr>
         <w:ind w:leftChars="0"/>
@@ -1398,6 +1417,7 @@
     <w:p>
       <w:pPr>
         <w:numPr>
+          <w:ilvl w:val="0"/>
           <w:numId w:val="0"/>
         </w:numPr>
         <w:ind w:leftChars="0"/>
@@ -1488,6 +1508,7 @@
     <w:p>
       <w:pPr>
         <w:numPr>
+          <w:ilvl w:val="0"/>
           <w:numId w:val="0"/>
         </w:numPr>
         <w:ind w:leftChars="0"/>
@@ -1578,6 +1599,7 @@
     <w:p>
       <w:pPr>
         <w:numPr>
+          <w:ilvl w:val="0"/>
           <w:numId w:val="0"/>
         </w:numPr>
         <w:ind w:leftChars="0"/>
@@ -1668,6 +1690,7 @@
     <w:p>
       <w:pPr>
         <w:numPr>
+          <w:ilvl w:val="0"/>
           <w:numId w:val="0"/>
         </w:numPr>
         <w:ind w:leftChars="0"/>
@@ -1853,6 +1876,3246 @@
         </w:rPr>
         <w:t xml:space="preserve"> sv1999/12345678</w:t>
       </w:r>
+    </w:p>
+    <w:p>
+      <w:pPr>
+        <w:numPr>
+          <w:ilvl w:val="0"/>
+          <w:numId w:val="0"/>
+        </w:numPr>
+        <w:ind w:leftChars="0"/>
+        <w:jc w:val="left"/>
+        <w:rPr>
+          <w:rFonts w:hint="default" w:ascii="Arial" w:hAnsi="Arial" w:cs="Arial"/>
+          <w:sz w:val="28"/>
+          <w:szCs w:val="28"/>
+          <w:lang w:val="en-US"/>
+        </w:rPr>
+      </w:pPr>
+      <w:r>
+        <w:rPr>
+          <w:rFonts w:hint="default" w:ascii="Arial" w:hAnsi="Arial" w:cs="Arial"/>
+          <w:sz w:val="28"/>
+          <w:szCs w:val="28"/>
+          <w:lang w:val="en-US"/>
+        </w:rPr>
+        <w:t>Lưu ý: tạo file .env và dán vào để chạy được</w:t>
+      </w:r>
+      <w:bookmarkStart w:id="0" w:name="_GoBack"/>
+      <w:bookmarkEnd w:id="0"/>
+    </w:p>
+    <w:p>
+      <w:pPr>
+        <w:keepNext w:val="0"/>
+        <w:keepLines w:val="0"/>
+        <w:widowControl/>
+        <w:suppressLineNumbers w:val="0"/>
+        <w:shd w:val="clear" w:fill="141523"/>
+        <w:spacing w:line="228" w:lineRule="atLeast"/>
+        <w:jc w:val="left"/>
+        <w:rPr>
+          <w:rFonts w:ascii="JetBrains Mono" w:hAnsi="JetBrains Mono" w:eastAsia="JetBrains Mono" w:cs="JetBrains Mono"/>
+          <w:b w:val="0"/>
+          <w:bCs w:val="0"/>
+          <w:color w:val="F8F8F2"/>
+          <w:sz w:val="16"/>
+          <w:szCs w:val="16"/>
+        </w:rPr>
+      </w:pPr>
+      <w:r>
+        <w:rPr>
+          <w:rFonts w:hint="default" w:ascii="JetBrains Mono" w:hAnsi="JetBrains Mono" w:eastAsia="JetBrains Mono" w:cs="JetBrains Mono"/>
+          <w:b w:val="0"/>
+          <w:bCs w:val="0"/>
+          <w:color w:val="FF6BCB"/>
+          <w:kern w:val="0"/>
+          <w:sz w:val="16"/>
+          <w:szCs w:val="16"/>
+          <w:shd w:val="clear" w:fill="141523"/>
+          <w:lang w:val="en-US" w:eastAsia="zh-CN" w:bidi="ar"/>
+        </w:rPr>
+        <w:t>APP_NAME</w:t>
+      </w:r>
+      <w:r>
+        <w:rPr>
+          <w:rFonts w:hint="default" w:ascii="JetBrains Mono" w:hAnsi="JetBrains Mono" w:eastAsia="JetBrains Mono" w:cs="JetBrains Mono"/>
+          <w:b w:val="0"/>
+          <w:bCs w:val="0"/>
+          <w:color w:val="FF79C6"/>
+          <w:kern w:val="0"/>
+          <w:sz w:val="16"/>
+          <w:szCs w:val="16"/>
+          <w:shd w:val="clear" w:fill="141523"/>
+          <w:lang w:val="en-US" w:eastAsia="zh-CN" w:bidi="ar"/>
+        </w:rPr>
+        <w:t>=</w:t>
+      </w:r>
+      <w:r>
+        <w:rPr>
+          <w:rFonts w:hint="default" w:ascii="JetBrains Mono" w:hAnsi="JetBrains Mono" w:eastAsia="JetBrains Mono" w:cs="JetBrains Mono"/>
+          <w:b w:val="0"/>
+          <w:bCs w:val="0"/>
+          <w:color w:val="F8F8F2"/>
+          <w:kern w:val="0"/>
+          <w:sz w:val="16"/>
+          <w:szCs w:val="16"/>
+          <w:shd w:val="clear" w:fill="141523"/>
+          <w:lang w:val="en-US" w:eastAsia="zh-CN" w:bidi="ar"/>
+        </w:rPr>
+        <w:t>Laravel</w:t>
+      </w:r>
+    </w:p>
+    <w:p>
+      <w:pPr>
+        <w:keepNext w:val="0"/>
+        <w:keepLines w:val="0"/>
+        <w:widowControl/>
+        <w:suppressLineNumbers w:val="0"/>
+        <w:shd w:val="clear" w:fill="141523"/>
+        <w:spacing w:line="228" w:lineRule="atLeast"/>
+        <w:jc w:val="left"/>
+        <w:rPr>
+          <w:rFonts w:hint="default" w:ascii="JetBrains Mono" w:hAnsi="JetBrains Mono" w:eastAsia="JetBrains Mono" w:cs="JetBrains Mono"/>
+          <w:b w:val="0"/>
+          <w:bCs w:val="0"/>
+          <w:color w:val="F8F8F2"/>
+          <w:sz w:val="16"/>
+          <w:szCs w:val="16"/>
+        </w:rPr>
+      </w:pPr>
+      <w:r>
+        <w:rPr>
+          <w:rFonts w:hint="default" w:ascii="JetBrains Mono" w:hAnsi="JetBrains Mono" w:eastAsia="JetBrains Mono" w:cs="JetBrains Mono"/>
+          <w:b w:val="0"/>
+          <w:bCs w:val="0"/>
+          <w:color w:val="FF6BCB"/>
+          <w:kern w:val="0"/>
+          <w:sz w:val="16"/>
+          <w:szCs w:val="16"/>
+          <w:shd w:val="clear" w:fill="141523"/>
+          <w:lang w:val="en-US" w:eastAsia="zh-CN" w:bidi="ar"/>
+        </w:rPr>
+        <w:t>APP_ENV</w:t>
+      </w:r>
+      <w:r>
+        <w:rPr>
+          <w:rFonts w:hint="default" w:ascii="JetBrains Mono" w:hAnsi="JetBrains Mono" w:eastAsia="JetBrains Mono" w:cs="JetBrains Mono"/>
+          <w:b w:val="0"/>
+          <w:bCs w:val="0"/>
+          <w:color w:val="FF79C6"/>
+          <w:kern w:val="0"/>
+          <w:sz w:val="16"/>
+          <w:szCs w:val="16"/>
+          <w:shd w:val="clear" w:fill="141523"/>
+          <w:lang w:val="en-US" w:eastAsia="zh-CN" w:bidi="ar"/>
+        </w:rPr>
+        <w:t>=</w:t>
+      </w:r>
+      <w:r>
+        <w:rPr>
+          <w:rFonts w:hint="default" w:ascii="JetBrains Mono" w:hAnsi="JetBrains Mono" w:eastAsia="JetBrains Mono" w:cs="JetBrains Mono"/>
+          <w:b w:val="0"/>
+          <w:bCs w:val="0"/>
+          <w:color w:val="F8F8F2"/>
+          <w:kern w:val="0"/>
+          <w:sz w:val="16"/>
+          <w:szCs w:val="16"/>
+          <w:shd w:val="clear" w:fill="141523"/>
+          <w:lang w:val="en-US" w:eastAsia="zh-CN" w:bidi="ar"/>
+        </w:rPr>
+        <w:t>local</w:t>
+      </w:r>
+    </w:p>
+    <w:p>
+      <w:pPr>
+        <w:keepNext w:val="0"/>
+        <w:keepLines w:val="0"/>
+        <w:widowControl/>
+        <w:suppressLineNumbers w:val="0"/>
+        <w:shd w:val="clear" w:fill="141523"/>
+        <w:spacing w:line="228" w:lineRule="atLeast"/>
+        <w:jc w:val="left"/>
+        <w:rPr>
+          <w:rFonts w:hint="default" w:ascii="JetBrains Mono" w:hAnsi="JetBrains Mono" w:eastAsia="JetBrains Mono" w:cs="JetBrains Mono"/>
+          <w:b w:val="0"/>
+          <w:bCs w:val="0"/>
+          <w:color w:val="F8F8F2"/>
+          <w:sz w:val="16"/>
+          <w:szCs w:val="16"/>
+        </w:rPr>
+      </w:pPr>
+      <w:r>
+        <w:rPr>
+          <w:rFonts w:hint="default" w:ascii="JetBrains Mono" w:hAnsi="JetBrains Mono" w:eastAsia="JetBrains Mono" w:cs="JetBrains Mono"/>
+          <w:b w:val="0"/>
+          <w:bCs w:val="0"/>
+          <w:color w:val="FF6BCB"/>
+          <w:kern w:val="0"/>
+          <w:sz w:val="16"/>
+          <w:szCs w:val="16"/>
+          <w:shd w:val="clear" w:fill="141523"/>
+          <w:lang w:val="en-US" w:eastAsia="zh-CN" w:bidi="ar"/>
+        </w:rPr>
+        <w:t>APP_KEY</w:t>
+      </w:r>
+      <w:r>
+        <w:rPr>
+          <w:rFonts w:hint="default" w:ascii="JetBrains Mono" w:hAnsi="JetBrains Mono" w:eastAsia="JetBrains Mono" w:cs="JetBrains Mono"/>
+          <w:b w:val="0"/>
+          <w:bCs w:val="0"/>
+          <w:color w:val="FF79C6"/>
+          <w:kern w:val="0"/>
+          <w:sz w:val="16"/>
+          <w:szCs w:val="16"/>
+          <w:shd w:val="clear" w:fill="141523"/>
+          <w:lang w:val="en-US" w:eastAsia="zh-CN" w:bidi="ar"/>
+        </w:rPr>
+        <w:t>=</w:t>
+      </w:r>
+      <w:r>
+        <w:rPr>
+          <w:rFonts w:hint="default" w:ascii="JetBrains Mono" w:hAnsi="JetBrains Mono" w:eastAsia="JetBrains Mono" w:cs="JetBrains Mono"/>
+          <w:b w:val="0"/>
+          <w:bCs w:val="0"/>
+          <w:color w:val="F8F8F2"/>
+          <w:kern w:val="0"/>
+          <w:sz w:val="16"/>
+          <w:szCs w:val="16"/>
+          <w:shd w:val="clear" w:fill="141523"/>
+          <w:lang w:val="en-US" w:eastAsia="zh-CN" w:bidi="ar"/>
+        </w:rPr>
+        <w:t>base64:SBUQCy/cG1eMj+</w:t>
+      </w:r>
+      <w:r>
+        <w:rPr>
+          <w:rFonts w:hint="default" w:ascii="JetBrains Mono" w:hAnsi="JetBrains Mono" w:eastAsia="JetBrains Mono" w:cs="JetBrains Mono"/>
+          <w:b w:val="0"/>
+          <w:bCs w:val="0"/>
+          <w:color w:val="FF6BCB"/>
+          <w:kern w:val="0"/>
+          <w:sz w:val="16"/>
+          <w:szCs w:val="16"/>
+          <w:shd w:val="clear" w:fill="141523"/>
+          <w:lang w:val="en-US" w:eastAsia="zh-CN" w:bidi="ar"/>
+        </w:rPr>
+        <w:t>6k3JyTt5BAZqiJ07Xj9V4F9nJk14E</w:t>
+      </w:r>
+      <w:r>
+        <w:rPr>
+          <w:rFonts w:hint="default" w:ascii="JetBrains Mono" w:hAnsi="JetBrains Mono" w:eastAsia="JetBrains Mono" w:cs="JetBrains Mono"/>
+          <w:b w:val="0"/>
+          <w:bCs w:val="0"/>
+          <w:color w:val="FF79C6"/>
+          <w:kern w:val="0"/>
+          <w:sz w:val="16"/>
+          <w:szCs w:val="16"/>
+          <w:shd w:val="clear" w:fill="141523"/>
+          <w:lang w:val="en-US" w:eastAsia="zh-CN" w:bidi="ar"/>
+        </w:rPr>
+        <w:t>=</w:t>
+      </w:r>
+    </w:p>
+    <w:p>
+      <w:pPr>
+        <w:keepNext w:val="0"/>
+        <w:keepLines w:val="0"/>
+        <w:widowControl/>
+        <w:suppressLineNumbers w:val="0"/>
+        <w:shd w:val="clear" w:fill="141523"/>
+        <w:spacing w:line="228" w:lineRule="atLeast"/>
+        <w:jc w:val="left"/>
+        <w:rPr>
+          <w:rFonts w:hint="default" w:ascii="JetBrains Mono" w:hAnsi="JetBrains Mono" w:eastAsia="JetBrains Mono" w:cs="JetBrains Mono"/>
+          <w:b w:val="0"/>
+          <w:bCs w:val="0"/>
+          <w:color w:val="F8F8F2"/>
+          <w:sz w:val="16"/>
+          <w:szCs w:val="16"/>
+        </w:rPr>
+      </w:pPr>
+      <w:r>
+        <w:rPr>
+          <w:rFonts w:hint="default" w:ascii="JetBrains Mono" w:hAnsi="JetBrains Mono" w:eastAsia="JetBrains Mono" w:cs="JetBrains Mono"/>
+          <w:b w:val="0"/>
+          <w:bCs w:val="0"/>
+          <w:color w:val="FF6BCB"/>
+          <w:kern w:val="0"/>
+          <w:sz w:val="16"/>
+          <w:szCs w:val="16"/>
+          <w:shd w:val="clear" w:fill="141523"/>
+          <w:lang w:val="en-US" w:eastAsia="zh-CN" w:bidi="ar"/>
+        </w:rPr>
+        <w:t>APP_DEBUG</w:t>
+      </w:r>
+      <w:r>
+        <w:rPr>
+          <w:rFonts w:hint="default" w:ascii="JetBrains Mono" w:hAnsi="JetBrains Mono" w:eastAsia="JetBrains Mono" w:cs="JetBrains Mono"/>
+          <w:b w:val="0"/>
+          <w:bCs w:val="0"/>
+          <w:color w:val="FF79C6"/>
+          <w:kern w:val="0"/>
+          <w:sz w:val="16"/>
+          <w:szCs w:val="16"/>
+          <w:shd w:val="clear" w:fill="141523"/>
+          <w:lang w:val="en-US" w:eastAsia="zh-CN" w:bidi="ar"/>
+        </w:rPr>
+        <w:t>=</w:t>
+      </w:r>
+      <w:r>
+        <w:rPr>
+          <w:rFonts w:hint="default" w:ascii="JetBrains Mono" w:hAnsi="JetBrains Mono" w:eastAsia="JetBrains Mono" w:cs="JetBrains Mono"/>
+          <w:b w:val="0"/>
+          <w:bCs w:val="0"/>
+          <w:color w:val="F8F8F2"/>
+          <w:kern w:val="0"/>
+          <w:sz w:val="16"/>
+          <w:szCs w:val="16"/>
+          <w:shd w:val="clear" w:fill="141523"/>
+          <w:lang w:val="en-US" w:eastAsia="zh-CN" w:bidi="ar"/>
+        </w:rPr>
+        <w:t>true</w:t>
+      </w:r>
+    </w:p>
+    <w:p>
+      <w:pPr>
+        <w:keepNext w:val="0"/>
+        <w:keepLines w:val="0"/>
+        <w:widowControl/>
+        <w:suppressLineNumbers w:val="0"/>
+        <w:shd w:val="clear" w:fill="141523"/>
+        <w:spacing w:line="228" w:lineRule="atLeast"/>
+        <w:jc w:val="left"/>
+        <w:rPr>
+          <w:rFonts w:hint="default" w:ascii="JetBrains Mono" w:hAnsi="JetBrains Mono" w:eastAsia="JetBrains Mono" w:cs="JetBrains Mono"/>
+          <w:b w:val="0"/>
+          <w:bCs w:val="0"/>
+          <w:color w:val="F8F8F2"/>
+          <w:sz w:val="16"/>
+          <w:szCs w:val="16"/>
+        </w:rPr>
+      </w:pPr>
+      <w:r>
+        <w:rPr>
+          <w:rFonts w:hint="default" w:ascii="JetBrains Mono" w:hAnsi="JetBrains Mono" w:eastAsia="JetBrains Mono" w:cs="JetBrains Mono"/>
+          <w:b w:val="0"/>
+          <w:bCs w:val="0"/>
+          <w:color w:val="FF6BCB"/>
+          <w:kern w:val="0"/>
+          <w:sz w:val="16"/>
+          <w:szCs w:val="16"/>
+          <w:shd w:val="clear" w:fill="141523"/>
+          <w:lang w:val="en-US" w:eastAsia="zh-CN" w:bidi="ar"/>
+        </w:rPr>
+        <w:t>APP_URL</w:t>
+      </w:r>
+      <w:r>
+        <w:rPr>
+          <w:rFonts w:hint="default" w:ascii="JetBrains Mono" w:hAnsi="JetBrains Mono" w:eastAsia="JetBrains Mono" w:cs="JetBrains Mono"/>
+          <w:b w:val="0"/>
+          <w:bCs w:val="0"/>
+          <w:color w:val="FF79C6"/>
+          <w:kern w:val="0"/>
+          <w:sz w:val="16"/>
+          <w:szCs w:val="16"/>
+          <w:shd w:val="clear" w:fill="141523"/>
+          <w:lang w:val="en-US" w:eastAsia="zh-CN" w:bidi="ar"/>
+        </w:rPr>
+        <w:t>=</w:t>
+      </w:r>
+      <w:r>
+        <w:rPr>
+          <w:rFonts w:hint="default" w:ascii="JetBrains Mono" w:hAnsi="JetBrains Mono" w:eastAsia="JetBrains Mono" w:cs="JetBrains Mono"/>
+          <w:b w:val="0"/>
+          <w:bCs w:val="0"/>
+          <w:color w:val="F8F8F2"/>
+          <w:kern w:val="0"/>
+          <w:sz w:val="16"/>
+          <w:szCs w:val="16"/>
+          <w:shd w:val="clear" w:fill="141523"/>
+          <w:lang w:val="en-US" w:eastAsia="zh-CN" w:bidi="ar"/>
+        </w:rPr>
+        <w:t>http://localhost</w:t>
+      </w:r>
+    </w:p>
+    <w:p>
+      <w:pPr>
+        <w:keepNext w:val="0"/>
+        <w:keepLines w:val="0"/>
+        <w:widowControl/>
+        <w:suppressLineNumbers w:val="0"/>
+        <w:shd w:val="clear" w:fill="141523"/>
+        <w:spacing w:line="228" w:lineRule="atLeast"/>
+        <w:jc w:val="left"/>
+        <w:rPr>
+          <w:rFonts w:hint="default" w:ascii="JetBrains Mono" w:hAnsi="JetBrains Mono" w:eastAsia="JetBrains Mono" w:cs="JetBrains Mono"/>
+          <w:b w:val="0"/>
+          <w:bCs w:val="0"/>
+          <w:color w:val="F8F8F2"/>
+          <w:sz w:val="16"/>
+          <w:szCs w:val="16"/>
+        </w:rPr>
+      </w:pPr>
+    </w:p>
+    <w:p>
+      <w:pPr>
+        <w:keepNext w:val="0"/>
+        <w:keepLines w:val="0"/>
+        <w:widowControl/>
+        <w:suppressLineNumbers w:val="0"/>
+        <w:shd w:val="clear" w:fill="141523"/>
+        <w:spacing w:line="228" w:lineRule="atLeast"/>
+        <w:jc w:val="left"/>
+        <w:rPr>
+          <w:rFonts w:hint="default" w:ascii="JetBrains Mono" w:hAnsi="JetBrains Mono" w:eastAsia="JetBrains Mono" w:cs="JetBrains Mono"/>
+          <w:b w:val="0"/>
+          <w:bCs w:val="0"/>
+          <w:color w:val="F8F8F2"/>
+          <w:sz w:val="16"/>
+          <w:szCs w:val="16"/>
+        </w:rPr>
+      </w:pPr>
+      <w:r>
+        <w:rPr>
+          <w:rFonts w:hint="default" w:ascii="JetBrains Mono" w:hAnsi="JetBrains Mono" w:eastAsia="JetBrains Mono" w:cs="JetBrains Mono"/>
+          <w:b w:val="0"/>
+          <w:bCs w:val="0"/>
+          <w:color w:val="FF6BCB"/>
+          <w:kern w:val="0"/>
+          <w:sz w:val="16"/>
+          <w:szCs w:val="16"/>
+          <w:shd w:val="clear" w:fill="141523"/>
+          <w:lang w:val="en-US" w:eastAsia="zh-CN" w:bidi="ar"/>
+        </w:rPr>
+        <w:t>LOG_CHANNEL</w:t>
+      </w:r>
+      <w:r>
+        <w:rPr>
+          <w:rFonts w:hint="default" w:ascii="JetBrains Mono" w:hAnsi="JetBrains Mono" w:eastAsia="JetBrains Mono" w:cs="JetBrains Mono"/>
+          <w:b w:val="0"/>
+          <w:bCs w:val="0"/>
+          <w:color w:val="FF79C6"/>
+          <w:kern w:val="0"/>
+          <w:sz w:val="16"/>
+          <w:szCs w:val="16"/>
+          <w:shd w:val="clear" w:fill="141523"/>
+          <w:lang w:val="en-US" w:eastAsia="zh-CN" w:bidi="ar"/>
+        </w:rPr>
+        <w:t>=</w:t>
+      </w:r>
+      <w:r>
+        <w:rPr>
+          <w:rFonts w:hint="default" w:ascii="JetBrains Mono" w:hAnsi="JetBrains Mono" w:eastAsia="JetBrains Mono" w:cs="JetBrains Mono"/>
+          <w:b w:val="0"/>
+          <w:bCs w:val="0"/>
+          <w:color w:val="F8F8F2"/>
+          <w:kern w:val="0"/>
+          <w:sz w:val="16"/>
+          <w:szCs w:val="16"/>
+          <w:shd w:val="clear" w:fill="141523"/>
+          <w:lang w:val="en-US" w:eastAsia="zh-CN" w:bidi="ar"/>
+        </w:rPr>
+        <w:t>stack</w:t>
+      </w:r>
+    </w:p>
+    <w:p>
+      <w:pPr>
+        <w:keepNext w:val="0"/>
+        <w:keepLines w:val="0"/>
+        <w:widowControl/>
+        <w:suppressLineNumbers w:val="0"/>
+        <w:shd w:val="clear" w:fill="141523"/>
+        <w:spacing w:line="228" w:lineRule="atLeast"/>
+        <w:jc w:val="left"/>
+        <w:rPr>
+          <w:rFonts w:hint="default" w:ascii="JetBrains Mono" w:hAnsi="JetBrains Mono" w:eastAsia="JetBrains Mono" w:cs="JetBrains Mono"/>
+          <w:b w:val="0"/>
+          <w:bCs w:val="0"/>
+          <w:color w:val="F8F8F2"/>
+          <w:sz w:val="16"/>
+          <w:szCs w:val="16"/>
+        </w:rPr>
+      </w:pPr>
+      <w:r>
+        <w:rPr>
+          <w:rFonts w:hint="default" w:ascii="JetBrains Mono" w:hAnsi="JetBrains Mono" w:eastAsia="JetBrains Mono" w:cs="JetBrains Mono"/>
+          <w:b w:val="0"/>
+          <w:bCs w:val="0"/>
+          <w:color w:val="FF6BCB"/>
+          <w:kern w:val="0"/>
+          <w:sz w:val="16"/>
+          <w:szCs w:val="16"/>
+          <w:shd w:val="clear" w:fill="141523"/>
+          <w:lang w:val="en-US" w:eastAsia="zh-CN" w:bidi="ar"/>
+        </w:rPr>
+        <w:t>LOG_DEPRECATIONS_CHANNEL</w:t>
+      </w:r>
+      <w:r>
+        <w:rPr>
+          <w:rFonts w:hint="default" w:ascii="JetBrains Mono" w:hAnsi="JetBrains Mono" w:eastAsia="JetBrains Mono" w:cs="JetBrains Mono"/>
+          <w:b w:val="0"/>
+          <w:bCs w:val="0"/>
+          <w:color w:val="FF79C6"/>
+          <w:kern w:val="0"/>
+          <w:sz w:val="16"/>
+          <w:szCs w:val="16"/>
+          <w:shd w:val="clear" w:fill="141523"/>
+          <w:lang w:val="en-US" w:eastAsia="zh-CN" w:bidi="ar"/>
+        </w:rPr>
+        <w:t>=</w:t>
+      </w:r>
+      <w:r>
+        <w:rPr>
+          <w:rFonts w:hint="default" w:ascii="JetBrains Mono" w:hAnsi="JetBrains Mono" w:eastAsia="JetBrains Mono" w:cs="JetBrains Mono"/>
+          <w:b w:val="0"/>
+          <w:bCs w:val="0"/>
+          <w:color w:val="F8F8F2"/>
+          <w:kern w:val="0"/>
+          <w:sz w:val="16"/>
+          <w:szCs w:val="16"/>
+          <w:shd w:val="clear" w:fill="141523"/>
+          <w:lang w:val="en-US" w:eastAsia="zh-CN" w:bidi="ar"/>
+        </w:rPr>
+        <w:t>null</w:t>
+      </w:r>
+    </w:p>
+    <w:p>
+      <w:pPr>
+        <w:keepNext w:val="0"/>
+        <w:keepLines w:val="0"/>
+        <w:widowControl/>
+        <w:suppressLineNumbers w:val="0"/>
+        <w:shd w:val="clear" w:fill="141523"/>
+        <w:spacing w:line="228" w:lineRule="atLeast"/>
+        <w:jc w:val="left"/>
+        <w:rPr>
+          <w:rFonts w:hint="default" w:ascii="JetBrains Mono" w:hAnsi="JetBrains Mono" w:eastAsia="JetBrains Mono" w:cs="JetBrains Mono"/>
+          <w:b w:val="0"/>
+          <w:bCs w:val="0"/>
+          <w:color w:val="F8F8F2"/>
+          <w:sz w:val="16"/>
+          <w:szCs w:val="16"/>
+        </w:rPr>
+      </w:pPr>
+      <w:r>
+        <w:rPr>
+          <w:rFonts w:hint="default" w:ascii="JetBrains Mono" w:hAnsi="JetBrains Mono" w:eastAsia="JetBrains Mono" w:cs="JetBrains Mono"/>
+          <w:b w:val="0"/>
+          <w:bCs w:val="0"/>
+          <w:color w:val="FF6BCB"/>
+          <w:kern w:val="0"/>
+          <w:sz w:val="16"/>
+          <w:szCs w:val="16"/>
+          <w:shd w:val="clear" w:fill="141523"/>
+          <w:lang w:val="en-US" w:eastAsia="zh-CN" w:bidi="ar"/>
+        </w:rPr>
+        <w:t>LOG_LEVEL</w:t>
+      </w:r>
+      <w:r>
+        <w:rPr>
+          <w:rFonts w:hint="default" w:ascii="JetBrains Mono" w:hAnsi="JetBrains Mono" w:eastAsia="JetBrains Mono" w:cs="JetBrains Mono"/>
+          <w:b w:val="0"/>
+          <w:bCs w:val="0"/>
+          <w:color w:val="FF79C6"/>
+          <w:kern w:val="0"/>
+          <w:sz w:val="16"/>
+          <w:szCs w:val="16"/>
+          <w:shd w:val="clear" w:fill="141523"/>
+          <w:lang w:val="en-US" w:eastAsia="zh-CN" w:bidi="ar"/>
+        </w:rPr>
+        <w:t>=</w:t>
+      </w:r>
+      <w:r>
+        <w:rPr>
+          <w:rFonts w:hint="default" w:ascii="JetBrains Mono" w:hAnsi="JetBrains Mono" w:eastAsia="JetBrains Mono" w:cs="JetBrains Mono"/>
+          <w:b w:val="0"/>
+          <w:bCs w:val="0"/>
+          <w:color w:val="F8F8F2"/>
+          <w:kern w:val="0"/>
+          <w:sz w:val="16"/>
+          <w:szCs w:val="16"/>
+          <w:shd w:val="clear" w:fill="141523"/>
+          <w:lang w:val="en-US" w:eastAsia="zh-CN" w:bidi="ar"/>
+        </w:rPr>
+        <w:t>debug</w:t>
+      </w:r>
+    </w:p>
+    <w:p>
+      <w:pPr>
+        <w:keepNext w:val="0"/>
+        <w:keepLines w:val="0"/>
+        <w:widowControl/>
+        <w:suppressLineNumbers w:val="0"/>
+        <w:jc w:val="left"/>
+      </w:pPr>
+    </w:p>
+    <w:p>
+      <w:pPr>
+        <w:keepNext w:val="0"/>
+        <w:keepLines w:val="0"/>
+        <w:widowControl/>
+        <w:suppressLineNumbers w:val="0"/>
+        <w:shd w:val="clear" w:fill="141523"/>
+        <w:spacing w:line="228" w:lineRule="atLeast"/>
+        <w:jc w:val="left"/>
+        <w:rPr>
+          <w:rFonts w:hint="default" w:ascii="JetBrains Mono" w:hAnsi="JetBrains Mono" w:eastAsia="JetBrains Mono" w:cs="JetBrains Mono"/>
+          <w:b w:val="0"/>
+          <w:bCs w:val="0"/>
+          <w:color w:val="F8F8F2"/>
+          <w:sz w:val="16"/>
+          <w:szCs w:val="16"/>
+        </w:rPr>
+      </w:pPr>
+      <w:r>
+        <w:rPr>
+          <w:rFonts w:hint="default" w:ascii="JetBrains Mono" w:hAnsi="JetBrains Mono" w:eastAsia="JetBrains Mono" w:cs="JetBrains Mono"/>
+          <w:b w:val="0"/>
+          <w:bCs w:val="0"/>
+          <w:color w:val="FF6BCB"/>
+          <w:kern w:val="0"/>
+          <w:sz w:val="16"/>
+          <w:szCs w:val="16"/>
+          <w:shd w:val="clear" w:fill="141523"/>
+          <w:lang w:val="en-US" w:eastAsia="zh-CN" w:bidi="ar"/>
+        </w:rPr>
+        <w:t>DB_CONNECTION</w:t>
+      </w:r>
+      <w:r>
+        <w:rPr>
+          <w:rFonts w:hint="default" w:ascii="JetBrains Mono" w:hAnsi="JetBrains Mono" w:eastAsia="JetBrains Mono" w:cs="JetBrains Mono"/>
+          <w:b w:val="0"/>
+          <w:bCs w:val="0"/>
+          <w:color w:val="FF79C6"/>
+          <w:kern w:val="0"/>
+          <w:sz w:val="16"/>
+          <w:szCs w:val="16"/>
+          <w:shd w:val="clear" w:fill="141523"/>
+          <w:lang w:val="en-US" w:eastAsia="zh-CN" w:bidi="ar"/>
+        </w:rPr>
+        <w:t>=</w:t>
+      </w:r>
+      <w:r>
+        <w:rPr>
+          <w:rFonts w:hint="default" w:ascii="JetBrains Mono" w:hAnsi="JetBrains Mono" w:eastAsia="JetBrains Mono" w:cs="JetBrains Mono"/>
+          <w:b w:val="0"/>
+          <w:bCs w:val="0"/>
+          <w:color w:val="F8F8F2"/>
+          <w:kern w:val="0"/>
+          <w:sz w:val="16"/>
+          <w:szCs w:val="16"/>
+          <w:shd w:val="clear" w:fill="141523"/>
+          <w:lang w:val="en-US" w:eastAsia="zh-CN" w:bidi="ar"/>
+        </w:rPr>
+        <w:t>mysql</w:t>
+      </w:r>
+    </w:p>
+    <w:p>
+      <w:pPr>
+        <w:keepNext w:val="0"/>
+        <w:keepLines w:val="0"/>
+        <w:widowControl/>
+        <w:suppressLineNumbers w:val="0"/>
+        <w:shd w:val="clear" w:fill="141523"/>
+        <w:spacing w:line="228" w:lineRule="atLeast"/>
+        <w:jc w:val="left"/>
+        <w:rPr>
+          <w:rFonts w:hint="default" w:ascii="JetBrains Mono" w:hAnsi="JetBrains Mono" w:eastAsia="JetBrains Mono" w:cs="JetBrains Mono"/>
+          <w:b w:val="0"/>
+          <w:bCs w:val="0"/>
+          <w:color w:val="F8F8F2"/>
+          <w:sz w:val="16"/>
+          <w:szCs w:val="16"/>
+        </w:rPr>
+      </w:pPr>
+      <w:r>
+        <w:rPr>
+          <w:rFonts w:hint="default" w:ascii="JetBrains Mono" w:hAnsi="JetBrains Mono" w:eastAsia="JetBrains Mono" w:cs="JetBrains Mono"/>
+          <w:b w:val="0"/>
+          <w:bCs w:val="0"/>
+          <w:color w:val="FF6BCB"/>
+          <w:kern w:val="0"/>
+          <w:sz w:val="16"/>
+          <w:szCs w:val="16"/>
+          <w:shd w:val="clear" w:fill="141523"/>
+          <w:lang w:val="en-US" w:eastAsia="zh-CN" w:bidi="ar"/>
+        </w:rPr>
+        <w:t>DB_HOST</w:t>
+      </w:r>
+      <w:r>
+        <w:rPr>
+          <w:rFonts w:hint="default" w:ascii="JetBrains Mono" w:hAnsi="JetBrains Mono" w:eastAsia="JetBrains Mono" w:cs="JetBrains Mono"/>
+          <w:b w:val="0"/>
+          <w:bCs w:val="0"/>
+          <w:color w:val="FF79C6"/>
+          <w:kern w:val="0"/>
+          <w:sz w:val="16"/>
+          <w:szCs w:val="16"/>
+          <w:shd w:val="clear" w:fill="141523"/>
+          <w:lang w:val="en-US" w:eastAsia="zh-CN" w:bidi="ar"/>
+        </w:rPr>
+        <w:t>=</w:t>
+      </w:r>
+      <w:r>
+        <w:rPr>
+          <w:rFonts w:hint="default" w:ascii="JetBrains Mono" w:hAnsi="JetBrains Mono" w:eastAsia="JetBrains Mono" w:cs="JetBrains Mono"/>
+          <w:b w:val="0"/>
+          <w:bCs w:val="0"/>
+          <w:color w:val="F8F8F2"/>
+          <w:kern w:val="0"/>
+          <w:sz w:val="16"/>
+          <w:szCs w:val="16"/>
+          <w:shd w:val="clear" w:fill="141523"/>
+          <w:lang w:val="en-US" w:eastAsia="zh-CN" w:bidi="ar"/>
+        </w:rPr>
+        <w:t>127.0.0.1</w:t>
+      </w:r>
+    </w:p>
+    <w:p>
+      <w:pPr>
+        <w:keepNext w:val="0"/>
+        <w:keepLines w:val="0"/>
+        <w:widowControl/>
+        <w:suppressLineNumbers w:val="0"/>
+        <w:shd w:val="clear" w:fill="141523"/>
+        <w:spacing w:line="228" w:lineRule="atLeast"/>
+        <w:jc w:val="left"/>
+        <w:rPr>
+          <w:rFonts w:hint="default" w:ascii="JetBrains Mono" w:hAnsi="JetBrains Mono" w:eastAsia="JetBrains Mono" w:cs="JetBrains Mono"/>
+          <w:b w:val="0"/>
+          <w:bCs w:val="0"/>
+          <w:color w:val="F8F8F2"/>
+          <w:sz w:val="16"/>
+          <w:szCs w:val="16"/>
+        </w:rPr>
+      </w:pPr>
+      <w:r>
+        <w:rPr>
+          <w:rFonts w:hint="default" w:ascii="JetBrains Mono" w:hAnsi="JetBrains Mono" w:eastAsia="JetBrains Mono" w:cs="JetBrains Mono"/>
+          <w:b w:val="0"/>
+          <w:bCs w:val="0"/>
+          <w:color w:val="FF6BCB"/>
+          <w:kern w:val="0"/>
+          <w:sz w:val="16"/>
+          <w:szCs w:val="16"/>
+          <w:shd w:val="clear" w:fill="141523"/>
+          <w:lang w:val="en-US" w:eastAsia="zh-CN" w:bidi="ar"/>
+        </w:rPr>
+        <w:t>DB_PORT</w:t>
+      </w:r>
+      <w:r>
+        <w:rPr>
+          <w:rFonts w:hint="default" w:ascii="JetBrains Mono" w:hAnsi="JetBrains Mono" w:eastAsia="JetBrains Mono" w:cs="JetBrains Mono"/>
+          <w:b w:val="0"/>
+          <w:bCs w:val="0"/>
+          <w:color w:val="FF79C6"/>
+          <w:kern w:val="0"/>
+          <w:sz w:val="16"/>
+          <w:szCs w:val="16"/>
+          <w:shd w:val="clear" w:fill="141523"/>
+          <w:lang w:val="en-US" w:eastAsia="zh-CN" w:bidi="ar"/>
+        </w:rPr>
+        <w:t>=</w:t>
+      </w:r>
+      <w:r>
+        <w:rPr>
+          <w:rFonts w:hint="default" w:ascii="JetBrains Mono" w:hAnsi="JetBrains Mono" w:eastAsia="JetBrains Mono" w:cs="JetBrains Mono"/>
+          <w:b w:val="0"/>
+          <w:bCs w:val="0"/>
+          <w:color w:val="F8F8F2"/>
+          <w:kern w:val="0"/>
+          <w:sz w:val="16"/>
+          <w:szCs w:val="16"/>
+          <w:shd w:val="clear" w:fill="141523"/>
+          <w:lang w:val="en-US" w:eastAsia="zh-CN" w:bidi="ar"/>
+        </w:rPr>
+        <w:t>3306</w:t>
+      </w:r>
+    </w:p>
+    <w:p>
+      <w:pPr>
+        <w:keepNext w:val="0"/>
+        <w:keepLines w:val="0"/>
+        <w:widowControl/>
+        <w:suppressLineNumbers w:val="0"/>
+        <w:shd w:val="clear" w:fill="141523"/>
+        <w:spacing w:line="228" w:lineRule="atLeast"/>
+        <w:jc w:val="left"/>
+        <w:rPr>
+          <w:rFonts w:hint="default" w:ascii="JetBrains Mono" w:hAnsi="JetBrains Mono" w:eastAsia="JetBrains Mono" w:cs="JetBrains Mono"/>
+          <w:b w:val="0"/>
+          <w:bCs w:val="0"/>
+          <w:color w:val="F8F8F2"/>
+          <w:sz w:val="16"/>
+          <w:szCs w:val="16"/>
+        </w:rPr>
+      </w:pPr>
+      <w:r>
+        <w:rPr>
+          <w:rFonts w:hint="default" w:ascii="JetBrains Mono" w:hAnsi="JetBrains Mono" w:eastAsia="JetBrains Mono" w:cs="JetBrains Mono"/>
+          <w:b w:val="0"/>
+          <w:bCs w:val="0"/>
+          <w:color w:val="FF6BCB"/>
+          <w:kern w:val="0"/>
+          <w:sz w:val="16"/>
+          <w:szCs w:val="16"/>
+          <w:shd w:val="clear" w:fill="141523"/>
+          <w:lang w:val="en-US" w:eastAsia="zh-CN" w:bidi="ar"/>
+        </w:rPr>
+        <w:t>DB_DATABASE</w:t>
+      </w:r>
+      <w:r>
+        <w:rPr>
+          <w:rFonts w:hint="default" w:ascii="JetBrains Mono" w:hAnsi="JetBrains Mono" w:eastAsia="JetBrains Mono" w:cs="JetBrains Mono"/>
+          <w:b w:val="0"/>
+          <w:bCs w:val="0"/>
+          <w:color w:val="FF79C6"/>
+          <w:kern w:val="0"/>
+          <w:sz w:val="16"/>
+          <w:szCs w:val="16"/>
+          <w:shd w:val="clear" w:fill="141523"/>
+          <w:lang w:val="en-US" w:eastAsia="zh-CN" w:bidi="ar"/>
+        </w:rPr>
+        <w:t>=</w:t>
+      </w:r>
+      <w:r>
+        <w:rPr>
+          <w:rFonts w:hint="default" w:ascii="JetBrains Mono" w:hAnsi="JetBrains Mono" w:eastAsia="JetBrains Mono" w:cs="JetBrains Mono"/>
+          <w:b w:val="0"/>
+          <w:bCs w:val="0"/>
+          <w:color w:val="F8F8F2"/>
+          <w:kern w:val="0"/>
+          <w:sz w:val="16"/>
+          <w:szCs w:val="16"/>
+          <w:shd w:val="clear" w:fill="141523"/>
+          <w:lang w:val="en-US" w:eastAsia="zh-CN" w:bidi="ar"/>
+        </w:rPr>
+        <w:t>nienluan</w:t>
+      </w:r>
+    </w:p>
+    <w:p>
+      <w:pPr>
+        <w:keepNext w:val="0"/>
+        <w:keepLines w:val="0"/>
+        <w:widowControl/>
+        <w:suppressLineNumbers w:val="0"/>
+        <w:shd w:val="clear" w:fill="141523"/>
+        <w:spacing w:line="228" w:lineRule="atLeast"/>
+        <w:jc w:val="left"/>
+        <w:rPr>
+          <w:rFonts w:hint="default" w:ascii="JetBrains Mono" w:hAnsi="JetBrains Mono" w:eastAsia="JetBrains Mono" w:cs="JetBrains Mono"/>
+          <w:b w:val="0"/>
+          <w:bCs w:val="0"/>
+          <w:color w:val="F8F8F2"/>
+          <w:sz w:val="16"/>
+          <w:szCs w:val="16"/>
+        </w:rPr>
+      </w:pPr>
+      <w:r>
+        <w:rPr>
+          <w:rFonts w:hint="default" w:ascii="JetBrains Mono" w:hAnsi="JetBrains Mono" w:eastAsia="JetBrains Mono" w:cs="JetBrains Mono"/>
+          <w:b w:val="0"/>
+          <w:bCs w:val="0"/>
+          <w:color w:val="FF6BCB"/>
+          <w:kern w:val="0"/>
+          <w:sz w:val="16"/>
+          <w:szCs w:val="16"/>
+          <w:shd w:val="clear" w:fill="141523"/>
+          <w:lang w:val="en-US" w:eastAsia="zh-CN" w:bidi="ar"/>
+        </w:rPr>
+        <w:t>DB_USERNAME</w:t>
+      </w:r>
+      <w:r>
+        <w:rPr>
+          <w:rFonts w:hint="default" w:ascii="JetBrains Mono" w:hAnsi="JetBrains Mono" w:eastAsia="JetBrains Mono" w:cs="JetBrains Mono"/>
+          <w:b w:val="0"/>
+          <w:bCs w:val="0"/>
+          <w:color w:val="FF79C6"/>
+          <w:kern w:val="0"/>
+          <w:sz w:val="16"/>
+          <w:szCs w:val="16"/>
+          <w:shd w:val="clear" w:fill="141523"/>
+          <w:lang w:val="en-US" w:eastAsia="zh-CN" w:bidi="ar"/>
+        </w:rPr>
+        <w:t>=</w:t>
+      </w:r>
+      <w:r>
+        <w:rPr>
+          <w:rFonts w:hint="default" w:ascii="JetBrains Mono" w:hAnsi="JetBrains Mono" w:eastAsia="JetBrains Mono" w:cs="JetBrains Mono"/>
+          <w:b w:val="0"/>
+          <w:bCs w:val="0"/>
+          <w:color w:val="F8F8F2"/>
+          <w:kern w:val="0"/>
+          <w:sz w:val="16"/>
+          <w:szCs w:val="16"/>
+          <w:shd w:val="clear" w:fill="141523"/>
+          <w:lang w:val="en-US" w:eastAsia="zh-CN" w:bidi="ar"/>
+        </w:rPr>
+        <w:t>root</w:t>
+      </w:r>
+    </w:p>
+    <w:p>
+      <w:pPr>
+        <w:keepNext w:val="0"/>
+        <w:keepLines w:val="0"/>
+        <w:widowControl/>
+        <w:suppressLineNumbers w:val="0"/>
+        <w:shd w:val="clear" w:fill="141523"/>
+        <w:spacing w:line="228" w:lineRule="atLeast"/>
+        <w:jc w:val="left"/>
+        <w:rPr>
+          <w:rFonts w:hint="default" w:ascii="JetBrains Mono" w:hAnsi="JetBrains Mono" w:eastAsia="JetBrains Mono" w:cs="JetBrains Mono"/>
+          <w:b w:val="0"/>
+          <w:bCs w:val="0"/>
+          <w:color w:val="F8F8F2"/>
+          <w:sz w:val="16"/>
+          <w:szCs w:val="16"/>
+        </w:rPr>
+      </w:pPr>
+      <w:r>
+        <w:rPr>
+          <w:rFonts w:hint="default" w:ascii="JetBrains Mono" w:hAnsi="JetBrains Mono" w:eastAsia="JetBrains Mono" w:cs="JetBrains Mono"/>
+          <w:b w:val="0"/>
+          <w:bCs w:val="0"/>
+          <w:color w:val="FF6BCB"/>
+          <w:kern w:val="0"/>
+          <w:sz w:val="16"/>
+          <w:szCs w:val="16"/>
+          <w:shd w:val="clear" w:fill="141523"/>
+          <w:lang w:val="en-US" w:eastAsia="zh-CN" w:bidi="ar"/>
+        </w:rPr>
+        <w:t>DB_PASSWORD</w:t>
+      </w:r>
+      <w:r>
+        <w:rPr>
+          <w:rFonts w:hint="default" w:ascii="JetBrains Mono" w:hAnsi="JetBrains Mono" w:eastAsia="JetBrains Mono" w:cs="JetBrains Mono"/>
+          <w:b w:val="0"/>
+          <w:bCs w:val="0"/>
+          <w:color w:val="FF79C6"/>
+          <w:kern w:val="0"/>
+          <w:sz w:val="16"/>
+          <w:szCs w:val="16"/>
+          <w:shd w:val="clear" w:fill="141523"/>
+          <w:lang w:val="en-US" w:eastAsia="zh-CN" w:bidi="ar"/>
+        </w:rPr>
+        <w:t>=</w:t>
+      </w:r>
+    </w:p>
+    <w:p>
+      <w:pPr>
+        <w:keepNext w:val="0"/>
+        <w:keepLines w:val="0"/>
+        <w:widowControl/>
+        <w:suppressLineNumbers w:val="0"/>
+        <w:jc w:val="left"/>
+      </w:pPr>
+    </w:p>
+    <w:p>
+      <w:pPr>
+        <w:keepNext w:val="0"/>
+        <w:keepLines w:val="0"/>
+        <w:widowControl/>
+        <w:suppressLineNumbers w:val="0"/>
+        <w:shd w:val="clear" w:fill="141523"/>
+        <w:spacing w:line="228" w:lineRule="atLeast"/>
+        <w:jc w:val="left"/>
+        <w:rPr>
+          <w:rFonts w:hint="default" w:ascii="JetBrains Mono" w:hAnsi="JetBrains Mono" w:eastAsia="JetBrains Mono" w:cs="JetBrains Mono"/>
+          <w:b w:val="0"/>
+          <w:bCs w:val="0"/>
+          <w:color w:val="F8F8F2"/>
+          <w:sz w:val="16"/>
+          <w:szCs w:val="16"/>
+        </w:rPr>
+      </w:pPr>
+      <w:r>
+        <w:rPr>
+          <w:rFonts w:hint="default" w:ascii="JetBrains Mono" w:hAnsi="JetBrains Mono" w:eastAsia="JetBrains Mono" w:cs="JetBrains Mono"/>
+          <w:b w:val="0"/>
+          <w:bCs w:val="0"/>
+          <w:color w:val="FF6BCB"/>
+          <w:kern w:val="0"/>
+          <w:sz w:val="16"/>
+          <w:szCs w:val="16"/>
+          <w:shd w:val="clear" w:fill="141523"/>
+          <w:lang w:val="en-US" w:eastAsia="zh-CN" w:bidi="ar"/>
+        </w:rPr>
+        <w:t>BROADCAST_DRIVER</w:t>
+      </w:r>
+      <w:r>
+        <w:rPr>
+          <w:rFonts w:hint="default" w:ascii="JetBrains Mono" w:hAnsi="JetBrains Mono" w:eastAsia="JetBrains Mono" w:cs="JetBrains Mono"/>
+          <w:b w:val="0"/>
+          <w:bCs w:val="0"/>
+          <w:color w:val="FF79C6"/>
+          <w:kern w:val="0"/>
+          <w:sz w:val="16"/>
+          <w:szCs w:val="16"/>
+          <w:shd w:val="clear" w:fill="141523"/>
+          <w:lang w:val="en-US" w:eastAsia="zh-CN" w:bidi="ar"/>
+        </w:rPr>
+        <w:t>=</w:t>
+      </w:r>
+      <w:r>
+        <w:rPr>
+          <w:rFonts w:hint="default" w:ascii="JetBrains Mono" w:hAnsi="JetBrains Mono" w:eastAsia="JetBrains Mono" w:cs="JetBrains Mono"/>
+          <w:b w:val="0"/>
+          <w:bCs w:val="0"/>
+          <w:color w:val="F8F8F2"/>
+          <w:kern w:val="0"/>
+          <w:sz w:val="16"/>
+          <w:szCs w:val="16"/>
+          <w:shd w:val="clear" w:fill="141523"/>
+          <w:lang w:val="en-US" w:eastAsia="zh-CN" w:bidi="ar"/>
+        </w:rPr>
+        <w:t>log</w:t>
+      </w:r>
+    </w:p>
+    <w:p>
+      <w:pPr>
+        <w:keepNext w:val="0"/>
+        <w:keepLines w:val="0"/>
+        <w:widowControl/>
+        <w:suppressLineNumbers w:val="0"/>
+        <w:shd w:val="clear" w:fill="141523"/>
+        <w:spacing w:line="228" w:lineRule="atLeast"/>
+        <w:jc w:val="left"/>
+        <w:rPr>
+          <w:rFonts w:hint="default" w:ascii="JetBrains Mono" w:hAnsi="JetBrains Mono" w:eastAsia="JetBrains Mono" w:cs="JetBrains Mono"/>
+          <w:b w:val="0"/>
+          <w:bCs w:val="0"/>
+          <w:color w:val="F8F8F2"/>
+          <w:sz w:val="16"/>
+          <w:szCs w:val="16"/>
+        </w:rPr>
+      </w:pPr>
+      <w:r>
+        <w:rPr>
+          <w:rFonts w:hint="default" w:ascii="JetBrains Mono" w:hAnsi="JetBrains Mono" w:eastAsia="JetBrains Mono" w:cs="JetBrains Mono"/>
+          <w:b w:val="0"/>
+          <w:bCs w:val="0"/>
+          <w:color w:val="FF6BCB"/>
+          <w:kern w:val="0"/>
+          <w:sz w:val="16"/>
+          <w:szCs w:val="16"/>
+          <w:shd w:val="clear" w:fill="141523"/>
+          <w:lang w:val="en-US" w:eastAsia="zh-CN" w:bidi="ar"/>
+        </w:rPr>
+        <w:t>CACHE_DRIVER</w:t>
+      </w:r>
+      <w:r>
+        <w:rPr>
+          <w:rFonts w:hint="default" w:ascii="JetBrains Mono" w:hAnsi="JetBrains Mono" w:eastAsia="JetBrains Mono" w:cs="JetBrains Mono"/>
+          <w:b w:val="0"/>
+          <w:bCs w:val="0"/>
+          <w:color w:val="FF79C6"/>
+          <w:kern w:val="0"/>
+          <w:sz w:val="16"/>
+          <w:szCs w:val="16"/>
+          <w:shd w:val="clear" w:fill="141523"/>
+          <w:lang w:val="en-US" w:eastAsia="zh-CN" w:bidi="ar"/>
+        </w:rPr>
+        <w:t>=</w:t>
+      </w:r>
+      <w:r>
+        <w:rPr>
+          <w:rFonts w:hint="default" w:ascii="JetBrains Mono" w:hAnsi="JetBrains Mono" w:eastAsia="JetBrains Mono" w:cs="JetBrains Mono"/>
+          <w:b w:val="0"/>
+          <w:bCs w:val="0"/>
+          <w:color w:val="F8F8F2"/>
+          <w:kern w:val="0"/>
+          <w:sz w:val="16"/>
+          <w:szCs w:val="16"/>
+          <w:shd w:val="clear" w:fill="141523"/>
+          <w:lang w:val="en-US" w:eastAsia="zh-CN" w:bidi="ar"/>
+        </w:rPr>
+        <w:t>file</w:t>
+      </w:r>
+    </w:p>
+    <w:p>
+      <w:pPr>
+        <w:keepNext w:val="0"/>
+        <w:keepLines w:val="0"/>
+        <w:widowControl/>
+        <w:suppressLineNumbers w:val="0"/>
+        <w:shd w:val="clear" w:fill="141523"/>
+        <w:spacing w:line="228" w:lineRule="atLeast"/>
+        <w:jc w:val="left"/>
+        <w:rPr>
+          <w:rFonts w:hint="default" w:ascii="JetBrains Mono" w:hAnsi="JetBrains Mono" w:eastAsia="JetBrains Mono" w:cs="JetBrains Mono"/>
+          <w:b w:val="0"/>
+          <w:bCs w:val="0"/>
+          <w:color w:val="F8F8F2"/>
+          <w:sz w:val="16"/>
+          <w:szCs w:val="16"/>
+        </w:rPr>
+      </w:pPr>
+      <w:r>
+        <w:rPr>
+          <w:rFonts w:hint="default" w:ascii="JetBrains Mono" w:hAnsi="JetBrains Mono" w:eastAsia="JetBrains Mono" w:cs="JetBrains Mono"/>
+          <w:b w:val="0"/>
+          <w:bCs w:val="0"/>
+          <w:color w:val="FF6BCB"/>
+          <w:kern w:val="0"/>
+          <w:sz w:val="16"/>
+          <w:szCs w:val="16"/>
+          <w:shd w:val="clear" w:fill="141523"/>
+          <w:lang w:val="en-US" w:eastAsia="zh-CN" w:bidi="ar"/>
+        </w:rPr>
+        <w:t>FILESYSTEM_DISK</w:t>
+      </w:r>
+      <w:r>
+        <w:rPr>
+          <w:rFonts w:hint="default" w:ascii="JetBrains Mono" w:hAnsi="JetBrains Mono" w:eastAsia="JetBrains Mono" w:cs="JetBrains Mono"/>
+          <w:b w:val="0"/>
+          <w:bCs w:val="0"/>
+          <w:color w:val="FF79C6"/>
+          <w:kern w:val="0"/>
+          <w:sz w:val="16"/>
+          <w:szCs w:val="16"/>
+          <w:shd w:val="clear" w:fill="141523"/>
+          <w:lang w:val="en-US" w:eastAsia="zh-CN" w:bidi="ar"/>
+        </w:rPr>
+        <w:t>=</w:t>
+      </w:r>
+      <w:r>
+        <w:rPr>
+          <w:rFonts w:hint="default" w:ascii="JetBrains Mono" w:hAnsi="JetBrains Mono" w:eastAsia="JetBrains Mono" w:cs="JetBrains Mono"/>
+          <w:b w:val="0"/>
+          <w:bCs w:val="0"/>
+          <w:color w:val="F8F8F2"/>
+          <w:kern w:val="0"/>
+          <w:sz w:val="16"/>
+          <w:szCs w:val="16"/>
+          <w:shd w:val="clear" w:fill="141523"/>
+          <w:lang w:val="en-US" w:eastAsia="zh-CN" w:bidi="ar"/>
+        </w:rPr>
+        <w:t>local</w:t>
+      </w:r>
+    </w:p>
+    <w:p>
+      <w:pPr>
+        <w:keepNext w:val="0"/>
+        <w:keepLines w:val="0"/>
+        <w:widowControl/>
+        <w:suppressLineNumbers w:val="0"/>
+        <w:shd w:val="clear" w:fill="141523"/>
+        <w:spacing w:line="228" w:lineRule="atLeast"/>
+        <w:jc w:val="left"/>
+        <w:rPr>
+          <w:rFonts w:hint="default" w:ascii="JetBrains Mono" w:hAnsi="JetBrains Mono" w:eastAsia="JetBrains Mono" w:cs="JetBrains Mono"/>
+          <w:b w:val="0"/>
+          <w:bCs w:val="0"/>
+          <w:color w:val="F8F8F2"/>
+          <w:sz w:val="16"/>
+          <w:szCs w:val="16"/>
+        </w:rPr>
+      </w:pPr>
+      <w:r>
+        <w:rPr>
+          <w:rFonts w:hint="default" w:ascii="JetBrains Mono" w:hAnsi="JetBrains Mono" w:eastAsia="JetBrains Mono" w:cs="JetBrains Mono"/>
+          <w:b w:val="0"/>
+          <w:bCs w:val="0"/>
+          <w:color w:val="FF6BCB"/>
+          <w:kern w:val="0"/>
+          <w:sz w:val="16"/>
+          <w:szCs w:val="16"/>
+          <w:shd w:val="clear" w:fill="141523"/>
+          <w:lang w:val="en-US" w:eastAsia="zh-CN" w:bidi="ar"/>
+        </w:rPr>
+        <w:t>QUEUE_CONNECTION</w:t>
+      </w:r>
+      <w:r>
+        <w:rPr>
+          <w:rFonts w:hint="default" w:ascii="JetBrains Mono" w:hAnsi="JetBrains Mono" w:eastAsia="JetBrains Mono" w:cs="JetBrains Mono"/>
+          <w:b w:val="0"/>
+          <w:bCs w:val="0"/>
+          <w:color w:val="FF79C6"/>
+          <w:kern w:val="0"/>
+          <w:sz w:val="16"/>
+          <w:szCs w:val="16"/>
+          <w:shd w:val="clear" w:fill="141523"/>
+          <w:lang w:val="en-US" w:eastAsia="zh-CN" w:bidi="ar"/>
+        </w:rPr>
+        <w:t>=</w:t>
+      </w:r>
+      <w:r>
+        <w:rPr>
+          <w:rFonts w:hint="default" w:ascii="JetBrains Mono" w:hAnsi="JetBrains Mono" w:eastAsia="JetBrains Mono" w:cs="JetBrains Mono"/>
+          <w:b w:val="0"/>
+          <w:bCs w:val="0"/>
+          <w:color w:val="F8F8F2"/>
+          <w:kern w:val="0"/>
+          <w:sz w:val="16"/>
+          <w:szCs w:val="16"/>
+          <w:shd w:val="clear" w:fill="141523"/>
+          <w:lang w:val="en-US" w:eastAsia="zh-CN" w:bidi="ar"/>
+        </w:rPr>
+        <w:t>sync</w:t>
+      </w:r>
+    </w:p>
+    <w:p>
+      <w:pPr>
+        <w:keepNext w:val="0"/>
+        <w:keepLines w:val="0"/>
+        <w:widowControl/>
+        <w:suppressLineNumbers w:val="0"/>
+        <w:shd w:val="clear" w:fill="141523"/>
+        <w:spacing w:line="228" w:lineRule="atLeast"/>
+        <w:jc w:val="left"/>
+        <w:rPr>
+          <w:rFonts w:hint="default" w:ascii="JetBrains Mono" w:hAnsi="JetBrains Mono" w:eastAsia="JetBrains Mono" w:cs="JetBrains Mono"/>
+          <w:b w:val="0"/>
+          <w:bCs w:val="0"/>
+          <w:color w:val="F8F8F2"/>
+          <w:sz w:val="16"/>
+          <w:szCs w:val="16"/>
+        </w:rPr>
+      </w:pPr>
+      <w:r>
+        <w:rPr>
+          <w:rFonts w:hint="default" w:ascii="JetBrains Mono" w:hAnsi="JetBrains Mono" w:eastAsia="JetBrains Mono" w:cs="JetBrains Mono"/>
+          <w:b w:val="0"/>
+          <w:bCs w:val="0"/>
+          <w:color w:val="FF6BCB"/>
+          <w:kern w:val="0"/>
+          <w:sz w:val="16"/>
+          <w:szCs w:val="16"/>
+          <w:shd w:val="clear" w:fill="141523"/>
+          <w:lang w:val="en-US" w:eastAsia="zh-CN" w:bidi="ar"/>
+        </w:rPr>
+        <w:t>SESSION_DRIVER</w:t>
+      </w:r>
+      <w:r>
+        <w:rPr>
+          <w:rFonts w:hint="default" w:ascii="JetBrains Mono" w:hAnsi="JetBrains Mono" w:eastAsia="JetBrains Mono" w:cs="JetBrains Mono"/>
+          <w:b w:val="0"/>
+          <w:bCs w:val="0"/>
+          <w:color w:val="FF79C6"/>
+          <w:kern w:val="0"/>
+          <w:sz w:val="16"/>
+          <w:szCs w:val="16"/>
+          <w:shd w:val="clear" w:fill="141523"/>
+          <w:lang w:val="en-US" w:eastAsia="zh-CN" w:bidi="ar"/>
+        </w:rPr>
+        <w:t>=</w:t>
+      </w:r>
+      <w:r>
+        <w:rPr>
+          <w:rFonts w:hint="default" w:ascii="JetBrains Mono" w:hAnsi="JetBrains Mono" w:eastAsia="JetBrains Mono" w:cs="JetBrains Mono"/>
+          <w:b w:val="0"/>
+          <w:bCs w:val="0"/>
+          <w:color w:val="F8F8F2"/>
+          <w:kern w:val="0"/>
+          <w:sz w:val="16"/>
+          <w:szCs w:val="16"/>
+          <w:shd w:val="clear" w:fill="141523"/>
+          <w:lang w:val="en-US" w:eastAsia="zh-CN" w:bidi="ar"/>
+        </w:rPr>
+        <w:t>file</w:t>
+      </w:r>
+    </w:p>
+    <w:p>
+      <w:pPr>
+        <w:keepNext w:val="0"/>
+        <w:keepLines w:val="0"/>
+        <w:widowControl/>
+        <w:suppressLineNumbers w:val="0"/>
+        <w:shd w:val="clear" w:fill="141523"/>
+        <w:spacing w:line="228" w:lineRule="atLeast"/>
+        <w:jc w:val="left"/>
+        <w:rPr>
+          <w:rFonts w:hint="default" w:ascii="JetBrains Mono" w:hAnsi="JetBrains Mono" w:eastAsia="JetBrains Mono" w:cs="JetBrains Mono"/>
+          <w:b w:val="0"/>
+          <w:bCs w:val="0"/>
+          <w:color w:val="F8F8F2"/>
+          <w:sz w:val="16"/>
+          <w:szCs w:val="16"/>
+        </w:rPr>
+      </w:pPr>
+      <w:r>
+        <w:rPr>
+          <w:rFonts w:hint="default" w:ascii="JetBrains Mono" w:hAnsi="JetBrains Mono" w:eastAsia="JetBrains Mono" w:cs="JetBrains Mono"/>
+          <w:b w:val="0"/>
+          <w:bCs w:val="0"/>
+          <w:color w:val="FF6BCB"/>
+          <w:kern w:val="0"/>
+          <w:sz w:val="16"/>
+          <w:szCs w:val="16"/>
+          <w:shd w:val="clear" w:fill="141523"/>
+          <w:lang w:val="en-US" w:eastAsia="zh-CN" w:bidi="ar"/>
+        </w:rPr>
+        <w:t>SESSION_LIFETIME</w:t>
+      </w:r>
+      <w:r>
+        <w:rPr>
+          <w:rFonts w:hint="default" w:ascii="JetBrains Mono" w:hAnsi="JetBrains Mono" w:eastAsia="JetBrains Mono" w:cs="JetBrains Mono"/>
+          <w:b w:val="0"/>
+          <w:bCs w:val="0"/>
+          <w:color w:val="FF79C6"/>
+          <w:kern w:val="0"/>
+          <w:sz w:val="16"/>
+          <w:szCs w:val="16"/>
+          <w:shd w:val="clear" w:fill="141523"/>
+          <w:lang w:val="en-US" w:eastAsia="zh-CN" w:bidi="ar"/>
+        </w:rPr>
+        <w:t>=</w:t>
+      </w:r>
+      <w:r>
+        <w:rPr>
+          <w:rFonts w:hint="default" w:ascii="JetBrains Mono" w:hAnsi="JetBrains Mono" w:eastAsia="JetBrains Mono" w:cs="JetBrains Mono"/>
+          <w:b w:val="0"/>
+          <w:bCs w:val="0"/>
+          <w:color w:val="F8F8F2"/>
+          <w:kern w:val="0"/>
+          <w:sz w:val="16"/>
+          <w:szCs w:val="16"/>
+          <w:shd w:val="clear" w:fill="141523"/>
+          <w:lang w:val="en-US" w:eastAsia="zh-CN" w:bidi="ar"/>
+        </w:rPr>
+        <w:t>120</w:t>
+      </w:r>
+    </w:p>
+    <w:p>
+      <w:pPr>
+        <w:keepNext w:val="0"/>
+        <w:keepLines w:val="0"/>
+        <w:widowControl/>
+        <w:suppressLineNumbers w:val="0"/>
+        <w:jc w:val="left"/>
+      </w:pPr>
+    </w:p>
+    <w:p>
+      <w:pPr>
+        <w:keepNext w:val="0"/>
+        <w:keepLines w:val="0"/>
+        <w:widowControl/>
+        <w:suppressLineNumbers w:val="0"/>
+        <w:shd w:val="clear" w:fill="141523"/>
+        <w:spacing w:line="228" w:lineRule="atLeast"/>
+        <w:jc w:val="left"/>
+        <w:rPr>
+          <w:rFonts w:hint="default" w:ascii="JetBrains Mono" w:hAnsi="JetBrains Mono" w:eastAsia="JetBrains Mono" w:cs="JetBrains Mono"/>
+          <w:b w:val="0"/>
+          <w:bCs w:val="0"/>
+          <w:color w:val="F8F8F2"/>
+          <w:sz w:val="16"/>
+          <w:szCs w:val="16"/>
+        </w:rPr>
+      </w:pPr>
+      <w:r>
+        <w:rPr>
+          <w:rFonts w:hint="default" w:ascii="JetBrains Mono" w:hAnsi="JetBrains Mono" w:eastAsia="JetBrains Mono" w:cs="JetBrains Mono"/>
+          <w:b w:val="0"/>
+          <w:bCs w:val="0"/>
+          <w:color w:val="FF6BCB"/>
+          <w:kern w:val="0"/>
+          <w:sz w:val="16"/>
+          <w:szCs w:val="16"/>
+          <w:shd w:val="clear" w:fill="141523"/>
+          <w:lang w:val="en-US" w:eastAsia="zh-CN" w:bidi="ar"/>
+        </w:rPr>
+        <w:t>SANCTUM_STATEFUL_DOMAINS</w:t>
+      </w:r>
+      <w:r>
+        <w:rPr>
+          <w:rFonts w:hint="default" w:ascii="JetBrains Mono" w:hAnsi="JetBrains Mono" w:eastAsia="JetBrains Mono" w:cs="JetBrains Mono"/>
+          <w:b w:val="0"/>
+          <w:bCs w:val="0"/>
+          <w:color w:val="FF79C6"/>
+          <w:kern w:val="0"/>
+          <w:sz w:val="16"/>
+          <w:szCs w:val="16"/>
+          <w:shd w:val="clear" w:fill="141523"/>
+          <w:lang w:val="en-US" w:eastAsia="zh-CN" w:bidi="ar"/>
+        </w:rPr>
+        <w:t>=</w:t>
+      </w:r>
+      <w:r>
+        <w:rPr>
+          <w:rFonts w:hint="default" w:ascii="JetBrains Mono" w:hAnsi="JetBrains Mono" w:eastAsia="JetBrains Mono" w:cs="JetBrains Mono"/>
+          <w:b w:val="0"/>
+          <w:bCs w:val="0"/>
+          <w:color w:val="F8F8F2"/>
+          <w:kern w:val="0"/>
+          <w:sz w:val="16"/>
+          <w:szCs w:val="16"/>
+          <w:shd w:val="clear" w:fill="141523"/>
+          <w:lang w:val="en-US" w:eastAsia="zh-CN" w:bidi="ar"/>
+        </w:rPr>
+        <w:t>localhost:3000</w:t>
+      </w:r>
+    </w:p>
+    <w:p>
+      <w:pPr>
+        <w:keepNext w:val="0"/>
+        <w:keepLines w:val="0"/>
+        <w:widowControl/>
+        <w:suppressLineNumbers w:val="0"/>
+        <w:shd w:val="clear" w:fill="141523"/>
+        <w:spacing w:line="228" w:lineRule="atLeast"/>
+        <w:jc w:val="left"/>
+        <w:rPr>
+          <w:rFonts w:hint="default" w:ascii="JetBrains Mono" w:hAnsi="JetBrains Mono" w:eastAsia="JetBrains Mono" w:cs="JetBrains Mono"/>
+          <w:b w:val="0"/>
+          <w:bCs w:val="0"/>
+          <w:color w:val="F8F8F2"/>
+          <w:sz w:val="16"/>
+          <w:szCs w:val="16"/>
+        </w:rPr>
+      </w:pPr>
+      <w:r>
+        <w:rPr>
+          <w:rFonts w:hint="default" w:ascii="JetBrains Mono" w:hAnsi="JetBrains Mono" w:eastAsia="JetBrains Mono" w:cs="JetBrains Mono"/>
+          <w:b w:val="0"/>
+          <w:bCs w:val="0"/>
+          <w:color w:val="FF6BCB"/>
+          <w:kern w:val="0"/>
+          <w:sz w:val="16"/>
+          <w:szCs w:val="16"/>
+          <w:shd w:val="clear" w:fill="141523"/>
+          <w:lang w:val="en-US" w:eastAsia="zh-CN" w:bidi="ar"/>
+        </w:rPr>
+        <w:t>SESSION_DOMAIN</w:t>
+      </w:r>
+      <w:r>
+        <w:rPr>
+          <w:rFonts w:hint="default" w:ascii="JetBrains Mono" w:hAnsi="JetBrains Mono" w:eastAsia="JetBrains Mono" w:cs="JetBrains Mono"/>
+          <w:b w:val="0"/>
+          <w:bCs w:val="0"/>
+          <w:color w:val="FF79C6"/>
+          <w:kern w:val="0"/>
+          <w:sz w:val="16"/>
+          <w:szCs w:val="16"/>
+          <w:shd w:val="clear" w:fill="141523"/>
+          <w:lang w:val="en-US" w:eastAsia="zh-CN" w:bidi="ar"/>
+        </w:rPr>
+        <w:t>=</w:t>
+      </w:r>
+      <w:r>
+        <w:rPr>
+          <w:rFonts w:hint="default" w:ascii="JetBrains Mono" w:hAnsi="JetBrains Mono" w:eastAsia="JetBrains Mono" w:cs="JetBrains Mono"/>
+          <w:b w:val="0"/>
+          <w:bCs w:val="0"/>
+          <w:color w:val="F8F8F2"/>
+          <w:kern w:val="0"/>
+          <w:sz w:val="16"/>
+          <w:szCs w:val="16"/>
+          <w:shd w:val="clear" w:fill="141523"/>
+          <w:lang w:val="en-US" w:eastAsia="zh-CN" w:bidi="ar"/>
+        </w:rPr>
+        <w:t>localhost</w:t>
+      </w:r>
+    </w:p>
+    <w:p>
+      <w:pPr>
+        <w:keepNext w:val="0"/>
+        <w:keepLines w:val="0"/>
+        <w:widowControl/>
+        <w:suppressLineNumbers w:val="0"/>
+        <w:jc w:val="left"/>
+      </w:pPr>
+    </w:p>
+    <w:p>
+      <w:pPr>
+        <w:keepNext w:val="0"/>
+        <w:keepLines w:val="0"/>
+        <w:widowControl/>
+        <w:suppressLineNumbers w:val="0"/>
+        <w:shd w:val="clear" w:fill="141523"/>
+        <w:spacing w:line="228" w:lineRule="atLeast"/>
+        <w:jc w:val="left"/>
+        <w:rPr>
+          <w:rFonts w:hint="default" w:ascii="JetBrains Mono" w:hAnsi="JetBrains Mono" w:eastAsia="JetBrains Mono" w:cs="JetBrains Mono"/>
+          <w:b w:val="0"/>
+          <w:bCs w:val="0"/>
+          <w:color w:val="F8F8F2"/>
+          <w:sz w:val="16"/>
+          <w:szCs w:val="16"/>
+        </w:rPr>
+      </w:pPr>
+      <w:r>
+        <w:rPr>
+          <w:rFonts w:hint="default" w:ascii="JetBrains Mono" w:hAnsi="JetBrains Mono" w:eastAsia="JetBrains Mono" w:cs="JetBrains Mono"/>
+          <w:b w:val="0"/>
+          <w:bCs w:val="0"/>
+          <w:color w:val="FF6BCB"/>
+          <w:kern w:val="0"/>
+          <w:sz w:val="16"/>
+          <w:szCs w:val="16"/>
+          <w:shd w:val="clear" w:fill="141523"/>
+          <w:lang w:val="en-US" w:eastAsia="zh-CN" w:bidi="ar"/>
+        </w:rPr>
+        <w:t>MEMCACHED_HOST</w:t>
+      </w:r>
+      <w:r>
+        <w:rPr>
+          <w:rFonts w:hint="default" w:ascii="JetBrains Mono" w:hAnsi="JetBrains Mono" w:eastAsia="JetBrains Mono" w:cs="JetBrains Mono"/>
+          <w:b w:val="0"/>
+          <w:bCs w:val="0"/>
+          <w:color w:val="FF79C6"/>
+          <w:kern w:val="0"/>
+          <w:sz w:val="16"/>
+          <w:szCs w:val="16"/>
+          <w:shd w:val="clear" w:fill="141523"/>
+          <w:lang w:val="en-US" w:eastAsia="zh-CN" w:bidi="ar"/>
+        </w:rPr>
+        <w:t>=</w:t>
+      </w:r>
+      <w:r>
+        <w:rPr>
+          <w:rFonts w:hint="default" w:ascii="JetBrains Mono" w:hAnsi="JetBrains Mono" w:eastAsia="JetBrains Mono" w:cs="JetBrains Mono"/>
+          <w:b w:val="0"/>
+          <w:bCs w:val="0"/>
+          <w:color w:val="F8F8F2"/>
+          <w:kern w:val="0"/>
+          <w:sz w:val="16"/>
+          <w:szCs w:val="16"/>
+          <w:shd w:val="clear" w:fill="141523"/>
+          <w:lang w:val="en-US" w:eastAsia="zh-CN" w:bidi="ar"/>
+        </w:rPr>
+        <w:t>127.0.0.1</w:t>
+      </w:r>
+    </w:p>
+    <w:p>
+      <w:pPr>
+        <w:keepNext w:val="0"/>
+        <w:keepLines w:val="0"/>
+        <w:widowControl/>
+        <w:suppressLineNumbers w:val="0"/>
+        <w:jc w:val="left"/>
+      </w:pPr>
+    </w:p>
+    <w:p>
+      <w:pPr>
+        <w:keepNext w:val="0"/>
+        <w:keepLines w:val="0"/>
+        <w:widowControl/>
+        <w:suppressLineNumbers w:val="0"/>
+        <w:shd w:val="clear" w:fill="141523"/>
+        <w:spacing w:line="228" w:lineRule="atLeast"/>
+        <w:jc w:val="left"/>
+        <w:rPr>
+          <w:rFonts w:hint="default" w:ascii="JetBrains Mono" w:hAnsi="JetBrains Mono" w:eastAsia="JetBrains Mono" w:cs="JetBrains Mono"/>
+          <w:b w:val="0"/>
+          <w:bCs w:val="0"/>
+          <w:color w:val="F8F8F2"/>
+          <w:sz w:val="16"/>
+          <w:szCs w:val="16"/>
+        </w:rPr>
+      </w:pPr>
+      <w:r>
+        <w:rPr>
+          <w:rFonts w:hint="default" w:ascii="JetBrains Mono" w:hAnsi="JetBrains Mono" w:eastAsia="JetBrains Mono" w:cs="JetBrains Mono"/>
+          <w:b w:val="0"/>
+          <w:bCs w:val="0"/>
+          <w:color w:val="FF6BCB"/>
+          <w:kern w:val="0"/>
+          <w:sz w:val="16"/>
+          <w:szCs w:val="16"/>
+          <w:shd w:val="clear" w:fill="141523"/>
+          <w:lang w:val="en-US" w:eastAsia="zh-CN" w:bidi="ar"/>
+        </w:rPr>
+        <w:t>REDIS_HOST</w:t>
+      </w:r>
+      <w:r>
+        <w:rPr>
+          <w:rFonts w:hint="default" w:ascii="JetBrains Mono" w:hAnsi="JetBrains Mono" w:eastAsia="JetBrains Mono" w:cs="JetBrains Mono"/>
+          <w:b w:val="0"/>
+          <w:bCs w:val="0"/>
+          <w:color w:val="FF79C6"/>
+          <w:kern w:val="0"/>
+          <w:sz w:val="16"/>
+          <w:szCs w:val="16"/>
+          <w:shd w:val="clear" w:fill="141523"/>
+          <w:lang w:val="en-US" w:eastAsia="zh-CN" w:bidi="ar"/>
+        </w:rPr>
+        <w:t>=</w:t>
+      </w:r>
+      <w:r>
+        <w:rPr>
+          <w:rFonts w:hint="default" w:ascii="JetBrains Mono" w:hAnsi="JetBrains Mono" w:eastAsia="JetBrains Mono" w:cs="JetBrains Mono"/>
+          <w:b w:val="0"/>
+          <w:bCs w:val="0"/>
+          <w:color w:val="F8F8F2"/>
+          <w:kern w:val="0"/>
+          <w:sz w:val="16"/>
+          <w:szCs w:val="16"/>
+          <w:shd w:val="clear" w:fill="141523"/>
+          <w:lang w:val="en-US" w:eastAsia="zh-CN" w:bidi="ar"/>
+        </w:rPr>
+        <w:t>127.0.0.1</w:t>
+      </w:r>
+    </w:p>
+    <w:p>
+      <w:pPr>
+        <w:keepNext w:val="0"/>
+        <w:keepLines w:val="0"/>
+        <w:widowControl/>
+        <w:suppressLineNumbers w:val="0"/>
+        <w:shd w:val="clear" w:fill="141523"/>
+        <w:spacing w:line="228" w:lineRule="atLeast"/>
+        <w:jc w:val="left"/>
+        <w:rPr>
+          <w:rFonts w:hint="default" w:ascii="JetBrains Mono" w:hAnsi="JetBrains Mono" w:eastAsia="JetBrains Mono" w:cs="JetBrains Mono"/>
+          <w:b w:val="0"/>
+          <w:bCs w:val="0"/>
+          <w:color w:val="F8F8F2"/>
+          <w:sz w:val="16"/>
+          <w:szCs w:val="16"/>
+        </w:rPr>
+      </w:pPr>
+      <w:r>
+        <w:rPr>
+          <w:rFonts w:hint="default" w:ascii="JetBrains Mono" w:hAnsi="JetBrains Mono" w:eastAsia="JetBrains Mono" w:cs="JetBrains Mono"/>
+          <w:b w:val="0"/>
+          <w:bCs w:val="0"/>
+          <w:color w:val="FF6BCB"/>
+          <w:kern w:val="0"/>
+          <w:sz w:val="16"/>
+          <w:szCs w:val="16"/>
+          <w:shd w:val="clear" w:fill="141523"/>
+          <w:lang w:val="en-US" w:eastAsia="zh-CN" w:bidi="ar"/>
+        </w:rPr>
+        <w:t>REDIS_PASSWORD</w:t>
+      </w:r>
+      <w:r>
+        <w:rPr>
+          <w:rFonts w:hint="default" w:ascii="JetBrains Mono" w:hAnsi="JetBrains Mono" w:eastAsia="JetBrains Mono" w:cs="JetBrains Mono"/>
+          <w:b w:val="0"/>
+          <w:bCs w:val="0"/>
+          <w:color w:val="FF79C6"/>
+          <w:kern w:val="0"/>
+          <w:sz w:val="16"/>
+          <w:szCs w:val="16"/>
+          <w:shd w:val="clear" w:fill="141523"/>
+          <w:lang w:val="en-US" w:eastAsia="zh-CN" w:bidi="ar"/>
+        </w:rPr>
+        <w:t>=</w:t>
+      </w:r>
+      <w:r>
+        <w:rPr>
+          <w:rFonts w:hint="default" w:ascii="JetBrains Mono" w:hAnsi="JetBrains Mono" w:eastAsia="JetBrains Mono" w:cs="JetBrains Mono"/>
+          <w:b w:val="0"/>
+          <w:bCs w:val="0"/>
+          <w:color w:val="F8F8F2"/>
+          <w:kern w:val="0"/>
+          <w:sz w:val="16"/>
+          <w:szCs w:val="16"/>
+          <w:shd w:val="clear" w:fill="141523"/>
+          <w:lang w:val="en-US" w:eastAsia="zh-CN" w:bidi="ar"/>
+        </w:rPr>
+        <w:t>null</w:t>
+      </w:r>
+    </w:p>
+    <w:p>
+      <w:pPr>
+        <w:keepNext w:val="0"/>
+        <w:keepLines w:val="0"/>
+        <w:widowControl/>
+        <w:suppressLineNumbers w:val="0"/>
+        <w:shd w:val="clear" w:fill="141523"/>
+        <w:spacing w:line="228" w:lineRule="atLeast"/>
+        <w:jc w:val="left"/>
+        <w:rPr>
+          <w:rFonts w:hint="default" w:ascii="JetBrains Mono" w:hAnsi="JetBrains Mono" w:eastAsia="JetBrains Mono" w:cs="JetBrains Mono"/>
+          <w:b w:val="0"/>
+          <w:bCs w:val="0"/>
+          <w:color w:val="F8F8F2"/>
+          <w:sz w:val="16"/>
+          <w:szCs w:val="16"/>
+        </w:rPr>
+      </w:pPr>
+      <w:r>
+        <w:rPr>
+          <w:rFonts w:hint="default" w:ascii="JetBrains Mono" w:hAnsi="JetBrains Mono" w:eastAsia="JetBrains Mono" w:cs="JetBrains Mono"/>
+          <w:b w:val="0"/>
+          <w:bCs w:val="0"/>
+          <w:color w:val="FF6BCB"/>
+          <w:kern w:val="0"/>
+          <w:sz w:val="16"/>
+          <w:szCs w:val="16"/>
+          <w:shd w:val="clear" w:fill="141523"/>
+          <w:lang w:val="en-US" w:eastAsia="zh-CN" w:bidi="ar"/>
+        </w:rPr>
+        <w:t>REDIS_PORT</w:t>
+      </w:r>
+      <w:r>
+        <w:rPr>
+          <w:rFonts w:hint="default" w:ascii="JetBrains Mono" w:hAnsi="JetBrains Mono" w:eastAsia="JetBrains Mono" w:cs="JetBrains Mono"/>
+          <w:b w:val="0"/>
+          <w:bCs w:val="0"/>
+          <w:color w:val="FF79C6"/>
+          <w:kern w:val="0"/>
+          <w:sz w:val="16"/>
+          <w:szCs w:val="16"/>
+          <w:shd w:val="clear" w:fill="141523"/>
+          <w:lang w:val="en-US" w:eastAsia="zh-CN" w:bidi="ar"/>
+        </w:rPr>
+        <w:t>=</w:t>
+      </w:r>
+      <w:r>
+        <w:rPr>
+          <w:rFonts w:hint="default" w:ascii="JetBrains Mono" w:hAnsi="JetBrains Mono" w:eastAsia="JetBrains Mono" w:cs="JetBrains Mono"/>
+          <w:b w:val="0"/>
+          <w:bCs w:val="0"/>
+          <w:color w:val="F8F8F2"/>
+          <w:kern w:val="0"/>
+          <w:sz w:val="16"/>
+          <w:szCs w:val="16"/>
+          <w:shd w:val="clear" w:fill="141523"/>
+          <w:lang w:val="en-US" w:eastAsia="zh-CN" w:bidi="ar"/>
+        </w:rPr>
+        <w:t>6379</w:t>
+      </w:r>
+    </w:p>
+    <w:p>
+      <w:pPr>
+        <w:keepNext w:val="0"/>
+        <w:keepLines w:val="0"/>
+        <w:widowControl/>
+        <w:suppressLineNumbers w:val="0"/>
+        <w:jc w:val="left"/>
+      </w:pPr>
+    </w:p>
+    <w:p>
+      <w:pPr>
+        <w:keepNext w:val="0"/>
+        <w:keepLines w:val="0"/>
+        <w:widowControl/>
+        <w:suppressLineNumbers w:val="0"/>
+        <w:shd w:val="clear" w:fill="141523"/>
+        <w:spacing w:line="228" w:lineRule="atLeast"/>
+        <w:jc w:val="left"/>
+        <w:rPr>
+          <w:rFonts w:hint="default" w:ascii="JetBrains Mono" w:hAnsi="JetBrains Mono" w:eastAsia="JetBrains Mono" w:cs="JetBrains Mono"/>
+          <w:b w:val="0"/>
+          <w:bCs w:val="0"/>
+          <w:color w:val="F8F8F2"/>
+          <w:sz w:val="16"/>
+          <w:szCs w:val="16"/>
+        </w:rPr>
+      </w:pPr>
+      <w:r>
+        <w:rPr>
+          <w:rFonts w:hint="default" w:ascii="JetBrains Mono" w:hAnsi="JetBrains Mono" w:eastAsia="JetBrains Mono" w:cs="JetBrains Mono"/>
+          <w:b w:val="0"/>
+          <w:bCs w:val="0"/>
+          <w:color w:val="FF6BCB"/>
+          <w:kern w:val="0"/>
+          <w:sz w:val="16"/>
+          <w:szCs w:val="16"/>
+          <w:shd w:val="clear" w:fill="141523"/>
+          <w:lang w:val="en-US" w:eastAsia="zh-CN" w:bidi="ar"/>
+        </w:rPr>
+        <w:t>MAIL_MAILER</w:t>
+      </w:r>
+      <w:r>
+        <w:rPr>
+          <w:rFonts w:hint="default" w:ascii="JetBrains Mono" w:hAnsi="JetBrains Mono" w:eastAsia="JetBrains Mono" w:cs="JetBrains Mono"/>
+          <w:b w:val="0"/>
+          <w:bCs w:val="0"/>
+          <w:color w:val="FF79C6"/>
+          <w:kern w:val="0"/>
+          <w:sz w:val="16"/>
+          <w:szCs w:val="16"/>
+          <w:shd w:val="clear" w:fill="141523"/>
+          <w:lang w:val="en-US" w:eastAsia="zh-CN" w:bidi="ar"/>
+        </w:rPr>
+        <w:t>=</w:t>
+      </w:r>
+      <w:r>
+        <w:rPr>
+          <w:rFonts w:hint="default" w:ascii="JetBrains Mono" w:hAnsi="JetBrains Mono" w:eastAsia="JetBrains Mono" w:cs="JetBrains Mono"/>
+          <w:b w:val="0"/>
+          <w:bCs w:val="0"/>
+          <w:color w:val="F8F8F2"/>
+          <w:kern w:val="0"/>
+          <w:sz w:val="16"/>
+          <w:szCs w:val="16"/>
+          <w:shd w:val="clear" w:fill="141523"/>
+          <w:lang w:val="en-US" w:eastAsia="zh-CN" w:bidi="ar"/>
+        </w:rPr>
+        <w:t>smtp</w:t>
+      </w:r>
+    </w:p>
+    <w:p>
+      <w:pPr>
+        <w:keepNext w:val="0"/>
+        <w:keepLines w:val="0"/>
+        <w:widowControl/>
+        <w:suppressLineNumbers w:val="0"/>
+        <w:shd w:val="clear" w:fill="141523"/>
+        <w:spacing w:line="228" w:lineRule="atLeast"/>
+        <w:jc w:val="left"/>
+        <w:rPr>
+          <w:rFonts w:hint="default" w:ascii="JetBrains Mono" w:hAnsi="JetBrains Mono" w:eastAsia="JetBrains Mono" w:cs="JetBrains Mono"/>
+          <w:b w:val="0"/>
+          <w:bCs w:val="0"/>
+          <w:color w:val="F8F8F2"/>
+          <w:sz w:val="16"/>
+          <w:szCs w:val="16"/>
+        </w:rPr>
+      </w:pPr>
+      <w:r>
+        <w:rPr>
+          <w:rFonts w:hint="default" w:ascii="JetBrains Mono" w:hAnsi="JetBrains Mono" w:eastAsia="JetBrains Mono" w:cs="JetBrains Mono"/>
+          <w:b w:val="0"/>
+          <w:bCs w:val="0"/>
+          <w:color w:val="FF6BCB"/>
+          <w:kern w:val="0"/>
+          <w:sz w:val="16"/>
+          <w:szCs w:val="16"/>
+          <w:shd w:val="clear" w:fill="141523"/>
+          <w:lang w:val="en-US" w:eastAsia="zh-CN" w:bidi="ar"/>
+        </w:rPr>
+        <w:t>MAIL_HOST</w:t>
+      </w:r>
+      <w:r>
+        <w:rPr>
+          <w:rFonts w:hint="default" w:ascii="JetBrains Mono" w:hAnsi="JetBrains Mono" w:eastAsia="JetBrains Mono" w:cs="JetBrains Mono"/>
+          <w:b w:val="0"/>
+          <w:bCs w:val="0"/>
+          <w:color w:val="FF79C6"/>
+          <w:kern w:val="0"/>
+          <w:sz w:val="16"/>
+          <w:szCs w:val="16"/>
+          <w:shd w:val="clear" w:fill="141523"/>
+          <w:lang w:val="en-US" w:eastAsia="zh-CN" w:bidi="ar"/>
+        </w:rPr>
+        <w:t>=</w:t>
+      </w:r>
+      <w:r>
+        <w:rPr>
+          <w:rFonts w:hint="default" w:ascii="JetBrains Mono" w:hAnsi="JetBrains Mono" w:eastAsia="JetBrains Mono" w:cs="JetBrains Mono"/>
+          <w:b w:val="0"/>
+          <w:bCs w:val="0"/>
+          <w:color w:val="F8F8F2"/>
+          <w:kern w:val="0"/>
+          <w:sz w:val="16"/>
+          <w:szCs w:val="16"/>
+          <w:shd w:val="clear" w:fill="141523"/>
+          <w:lang w:val="en-US" w:eastAsia="zh-CN" w:bidi="ar"/>
+        </w:rPr>
+        <w:t>mailpit</w:t>
+      </w:r>
+    </w:p>
+    <w:p>
+      <w:pPr>
+        <w:keepNext w:val="0"/>
+        <w:keepLines w:val="0"/>
+        <w:widowControl/>
+        <w:suppressLineNumbers w:val="0"/>
+        <w:shd w:val="clear" w:fill="141523"/>
+        <w:spacing w:line="228" w:lineRule="atLeast"/>
+        <w:jc w:val="left"/>
+        <w:rPr>
+          <w:rFonts w:hint="default" w:ascii="JetBrains Mono" w:hAnsi="JetBrains Mono" w:eastAsia="JetBrains Mono" w:cs="JetBrains Mono"/>
+          <w:b w:val="0"/>
+          <w:bCs w:val="0"/>
+          <w:color w:val="F8F8F2"/>
+          <w:sz w:val="16"/>
+          <w:szCs w:val="16"/>
+        </w:rPr>
+      </w:pPr>
+      <w:r>
+        <w:rPr>
+          <w:rFonts w:hint="default" w:ascii="JetBrains Mono" w:hAnsi="JetBrains Mono" w:eastAsia="JetBrains Mono" w:cs="JetBrains Mono"/>
+          <w:b w:val="0"/>
+          <w:bCs w:val="0"/>
+          <w:color w:val="FF6BCB"/>
+          <w:kern w:val="0"/>
+          <w:sz w:val="16"/>
+          <w:szCs w:val="16"/>
+          <w:shd w:val="clear" w:fill="141523"/>
+          <w:lang w:val="en-US" w:eastAsia="zh-CN" w:bidi="ar"/>
+        </w:rPr>
+        <w:t>MAIL_PORT</w:t>
+      </w:r>
+      <w:r>
+        <w:rPr>
+          <w:rFonts w:hint="default" w:ascii="JetBrains Mono" w:hAnsi="JetBrains Mono" w:eastAsia="JetBrains Mono" w:cs="JetBrains Mono"/>
+          <w:b w:val="0"/>
+          <w:bCs w:val="0"/>
+          <w:color w:val="FF79C6"/>
+          <w:kern w:val="0"/>
+          <w:sz w:val="16"/>
+          <w:szCs w:val="16"/>
+          <w:shd w:val="clear" w:fill="141523"/>
+          <w:lang w:val="en-US" w:eastAsia="zh-CN" w:bidi="ar"/>
+        </w:rPr>
+        <w:t>=</w:t>
+      </w:r>
+      <w:r>
+        <w:rPr>
+          <w:rFonts w:hint="default" w:ascii="JetBrains Mono" w:hAnsi="JetBrains Mono" w:eastAsia="JetBrains Mono" w:cs="JetBrains Mono"/>
+          <w:b w:val="0"/>
+          <w:bCs w:val="0"/>
+          <w:color w:val="F8F8F2"/>
+          <w:kern w:val="0"/>
+          <w:sz w:val="16"/>
+          <w:szCs w:val="16"/>
+          <w:shd w:val="clear" w:fill="141523"/>
+          <w:lang w:val="en-US" w:eastAsia="zh-CN" w:bidi="ar"/>
+        </w:rPr>
+        <w:t>1025</w:t>
+      </w:r>
+    </w:p>
+    <w:p>
+      <w:pPr>
+        <w:keepNext w:val="0"/>
+        <w:keepLines w:val="0"/>
+        <w:widowControl/>
+        <w:suppressLineNumbers w:val="0"/>
+        <w:shd w:val="clear" w:fill="141523"/>
+        <w:spacing w:line="228" w:lineRule="atLeast"/>
+        <w:jc w:val="left"/>
+        <w:rPr>
+          <w:rFonts w:hint="default" w:ascii="JetBrains Mono" w:hAnsi="JetBrains Mono" w:eastAsia="JetBrains Mono" w:cs="JetBrains Mono"/>
+          <w:b w:val="0"/>
+          <w:bCs w:val="0"/>
+          <w:color w:val="F8F8F2"/>
+          <w:sz w:val="16"/>
+          <w:szCs w:val="16"/>
+        </w:rPr>
+      </w:pPr>
+      <w:r>
+        <w:rPr>
+          <w:rFonts w:hint="default" w:ascii="JetBrains Mono" w:hAnsi="JetBrains Mono" w:eastAsia="JetBrains Mono" w:cs="JetBrains Mono"/>
+          <w:b w:val="0"/>
+          <w:bCs w:val="0"/>
+          <w:color w:val="FF6BCB"/>
+          <w:kern w:val="0"/>
+          <w:sz w:val="16"/>
+          <w:szCs w:val="16"/>
+          <w:shd w:val="clear" w:fill="141523"/>
+          <w:lang w:val="en-US" w:eastAsia="zh-CN" w:bidi="ar"/>
+        </w:rPr>
+        <w:t>MAIL_USERNAME</w:t>
+      </w:r>
+      <w:r>
+        <w:rPr>
+          <w:rFonts w:hint="default" w:ascii="JetBrains Mono" w:hAnsi="JetBrains Mono" w:eastAsia="JetBrains Mono" w:cs="JetBrains Mono"/>
+          <w:b w:val="0"/>
+          <w:bCs w:val="0"/>
+          <w:color w:val="FF79C6"/>
+          <w:kern w:val="0"/>
+          <w:sz w:val="16"/>
+          <w:szCs w:val="16"/>
+          <w:shd w:val="clear" w:fill="141523"/>
+          <w:lang w:val="en-US" w:eastAsia="zh-CN" w:bidi="ar"/>
+        </w:rPr>
+        <w:t>=</w:t>
+      </w:r>
+      <w:r>
+        <w:rPr>
+          <w:rFonts w:hint="default" w:ascii="JetBrains Mono" w:hAnsi="JetBrains Mono" w:eastAsia="JetBrains Mono" w:cs="JetBrains Mono"/>
+          <w:b w:val="0"/>
+          <w:bCs w:val="0"/>
+          <w:color w:val="F8F8F2"/>
+          <w:kern w:val="0"/>
+          <w:sz w:val="16"/>
+          <w:szCs w:val="16"/>
+          <w:shd w:val="clear" w:fill="141523"/>
+          <w:lang w:val="en-US" w:eastAsia="zh-CN" w:bidi="ar"/>
+        </w:rPr>
+        <w:t>null</w:t>
+      </w:r>
+    </w:p>
+    <w:p>
+      <w:pPr>
+        <w:keepNext w:val="0"/>
+        <w:keepLines w:val="0"/>
+        <w:widowControl/>
+        <w:suppressLineNumbers w:val="0"/>
+        <w:shd w:val="clear" w:fill="141523"/>
+        <w:spacing w:line="228" w:lineRule="atLeast"/>
+        <w:jc w:val="left"/>
+        <w:rPr>
+          <w:rFonts w:hint="default" w:ascii="JetBrains Mono" w:hAnsi="JetBrains Mono" w:eastAsia="JetBrains Mono" w:cs="JetBrains Mono"/>
+          <w:b w:val="0"/>
+          <w:bCs w:val="0"/>
+          <w:color w:val="F8F8F2"/>
+          <w:sz w:val="16"/>
+          <w:szCs w:val="16"/>
+        </w:rPr>
+      </w:pPr>
+      <w:r>
+        <w:rPr>
+          <w:rFonts w:hint="default" w:ascii="JetBrains Mono" w:hAnsi="JetBrains Mono" w:eastAsia="JetBrains Mono" w:cs="JetBrains Mono"/>
+          <w:b w:val="0"/>
+          <w:bCs w:val="0"/>
+          <w:color w:val="FF6BCB"/>
+          <w:kern w:val="0"/>
+          <w:sz w:val="16"/>
+          <w:szCs w:val="16"/>
+          <w:shd w:val="clear" w:fill="141523"/>
+          <w:lang w:val="en-US" w:eastAsia="zh-CN" w:bidi="ar"/>
+        </w:rPr>
+        <w:t>MAIL_PASSWORD</w:t>
+      </w:r>
+      <w:r>
+        <w:rPr>
+          <w:rFonts w:hint="default" w:ascii="JetBrains Mono" w:hAnsi="JetBrains Mono" w:eastAsia="JetBrains Mono" w:cs="JetBrains Mono"/>
+          <w:b w:val="0"/>
+          <w:bCs w:val="0"/>
+          <w:color w:val="FF79C6"/>
+          <w:kern w:val="0"/>
+          <w:sz w:val="16"/>
+          <w:szCs w:val="16"/>
+          <w:shd w:val="clear" w:fill="141523"/>
+          <w:lang w:val="en-US" w:eastAsia="zh-CN" w:bidi="ar"/>
+        </w:rPr>
+        <w:t>=</w:t>
+      </w:r>
+      <w:r>
+        <w:rPr>
+          <w:rFonts w:hint="default" w:ascii="JetBrains Mono" w:hAnsi="JetBrains Mono" w:eastAsia="JetBrains Mono" w:cs="JetBrains Mono"/>
+          <w:b w:val="0"/>
+          <w:bCs w:val="0"/>
+          <w:color w:val="F8F8F2"/>
+          <w:kern w:val="0"/>
+          <w:sz w:val="16"/>
+          <w:szCs w:val="16"/>
+          <w:shd w:val="clear" w:fill="141523"/>
+          <w:lang w:val="en-US" w:eastAsia="zh-CN" w:bidi="ar"/>
+        </w:rPr>
+        <w:t>null</w:t>
+      </w:r>
+    </w:p>
+    <w:p>
+      <w:pPr>
+        <w:keepNext w:val="0"/>
+        <w:keepLines w:val="0"/>
+        <w:widowControl/>
+        <w:suppressLineNumbers w:val="0"/>
+        <w:shd w:val="clear" w:fill="141523"/>
+        <w:spacing w:line="228" w:lineRule="atLeast"/>
+        <w:jc w:val="left"/>
+        <w:rPr>
+          <w:rFonts w:hint="default" w:ascii="JetBrains Mono" w:hAnsi="JetBrains Mono" w:eastAsia="JetBrains Mono" w:cs="JetBrains Mono"/>
+          <w:b w:val="0"/>
+          <w:bCs w:val="0"/>
+          <w:color w:val="F8F8F2"/>
+          <w:sz w:val="16"/>
+          <w:szCs w:val="16"/>
+        </w:rPr>
+      </w:pPr>
+      <w:r>
+        <w:rPr>
+          <w:rFonts w:hint="default" w:ascii="JetBrains Mono" w:hAnsi="JetBrains Mono" w:eastAsia="JetBrains Mono" w:cs="JetBrains Mono"/>
+          <w:b w:val="0"/>
+          <w:bCs w:val="0"/>
+          <w:color w:val="FF6BCB"/>
+          <w:kern w:val="0"/>
+          <w:sz w:val="16"/>
+          <w:szCs w:val="16"/>
+          <w:shd w:val="clear" w:fill="141523"/>
+          <w:lang w:val="en-US" w:eastAsia="zh-CN" w:bidi="ar"/>
+        </w:rPr>
+        <w:t>MAIL_ENCRYPTION</w:t>
+      </w:r>
+      <w:r>
+        <w:rPr>
+          <w:rFonts w:hint="default" w:ascii="JetBrains Mono" w:hAnsi="JetBrains Mono" w:eastAsia="JetBrains Mono" w:cs="JetBrains Mono"/>
+          <w:b w:val="0"/>
+          <w:bCs w:val="0"/>
+          <w:color w:val="FF79C6"/>
+          <w:kern w:val="0"/>
+          <w:sz w:val="16"/>
+          <w:szCs w:val="16"/>
+          <w:shd w:val="clear" w:fill="141523"/>
+          <w:lang w:val="en-US" w:eastAsia="zh-CN" w:bidi="ar"/>
+        </w:rPr>
+        <w:t>=</w:t>
+      </w:r>
+      <w:r>
+        <w:rPr>
+          <w:rFonts w:hint="default" w:ascii="JetBrains Mono" w:hAnsi="JetBrains Mono" w:eastAsia="JetBrains Mono" w:cs="JetBrains Mono"/>
+          <w:b w:val="0"/>
+          <w:bCs w:val="0"/>
+          <w:color w:val="F8F8F2"/>
+          <w:kern w:val="0"/>
+          <w:sz w:val="16"/>
+          <w:szCs w:val="16"/>
+          <w:shd w:val="clear" w:fill="141523"/>
+          <w:lang w:val="en-US" w:eastAsia="zh-CN" w:bidi="ar"/>
+        </w:rPr>
+        <w:t>null</w:t>
+      </w:r>
+    </w:p>
+    <w:p>
+      <w:pPr>
+        <w:keepNext w:val="0"/>
+        <w:keepLines w:val="0"/>
+        <w:widowControl/>
+        <w:suppressLineNumbers w:val="0"/>
+        <w:shd w:val="clear" w:fill="141523"/>
+        <w:spacing w:line="228" w:lineRule="atLeast"/>
+        <w:jc w:val="left"/>
+        <w:rPr>
+          <w:rFonts w:hint="default" w:ascii="JetBrains Mono" w:hAnsi="JetBrains Mono" w:eastAsia="JetBrains Mono" w:cs="JetBrains Mono"/>
+          <w:b w:val="0"/>
+          <w:bCs w:val="0"/>
+          <w:color w:val="F8F8F2"/>
+          <w:sz w:val="16"/>
+          <w:szCs w:val="16"/>
+        </w:rPr>
+      </w:pPr>
+      <w:r>
+        <w:rPr>
+          <w:rFonts w:hint="default" w:ascii="JetBrains Mono" w:hAnsi="JetBrains Mono" w:eastAsia="JetBrains Mono" w:cs="JetBrains Mono"/>
+          <w:b w:val="0"/>
+          <w:bCs w:val="0"/>
+          <w:color w:val="FF6BCB"/>
+          <w:kern w:val="0"/>
+          <w:sz w:val="16"/>
+          <w:szCs w:val="16"/>
+          <w:shd w:val="clear" w:fill="141523"/>
+          <w:lang w:val="en-US" w:eastAsia="zh-CN" w:bidi="ar"/>
+        </w:rPr>
+        <w:t>MAIL_FROM_ADDRESS</w:t>
+      </w:r>
+      <w:r>
+        <w:rPr>
+          <w:rFonts w:hint="default" w:ascii="JetBrains Mono" w:hAnsi="JetBrains Mono" w:eastAsia="JetBrains Mono" w:cs="JetBrains Mono"/>
+          <w:b w:val="0"/>
+          <w:bCs w:val="0"/>
+          <w:color w:val="FF79C6"/>
+          <w:kern w:val="0"/>
+          <w:sz w:val="16"/>
+          <w:szCs w:val="16"/>
+          <w:shd w:val="clear" w:fill="141523"/>
+          <w:lang w:val="en-US" w:eastAsia="zh-CN" w:bidi="ar"/>
+        </w:rPr>
+        <w:t>=</w:t>
+      </w:r>
+      <w:r>
+        <w:rPr>
+          <w:rFonts w:hint="default" w:ascii="JetBrains Mono" w:hAnsi="JetBrains Mono" w:eastAsia="JetBrains Mono" w:cs="JetBrains Mono"/>
+          <w:b w:val="0"/>
+          <w:bCs w:val="0"/>
+          <w:color w:val="EAC394"/>
+          <w:kern w:val="0"/>
+          <w:sz w:val="16"/>
+          <w:szCs w:val="16"/>
+          <w:shd w:val="clear" w:fill="141523"/>
+          <w:lang w:val="en-US" w:eastAsia="zh-CN" w:bidi="ar"/>
+        </w:rPr>
+        <w:t>"hello@example.com"</w:t>
+      </w:r>
+    </w:p>
+    <w:p>
+      <w:pPr>
+        <w:keepNext w:val="0"/>
+        <w:keepLines w:val="0"/>
+        <w:widowControl/>
+        <w:suppressLineNumbers w:val="0"/>
+        <w:shd w:val="clear" w:fill="141523"/>
+        <w:spacing w:line="228" w:lineRule="atLeast"/>
+        <w:jc w:val="left"/>
+        <w:rPr>
+          <w:rFonts w:hint="default" w:ascii="JetBrains Mono" w:hAnsi="JetBrains Mono" w:eastAsia="JetBrains Mono" w:cs="JetBrains Mono"/>
+          <w:b w:val="0"/>
+          <w:bCs w:val="0"/>
+          <w:color w:val="F8F8F2"/>
+          <w:sz w:val="16"/>
+          <w:szCs w:val="16"/>
+        </w:rPr>
+      </w:pPr>
+      <w:r>
+        <w:rPr>
+          <w:rFonts w:hint="default" w:ascii="JetBrains Mono" w:hAnsi="JetBrains Mono" w:eastAsia="JetBrains Mono" w:cs="JetBrains Mono"/>
+          <w:b w:val="0"/>
+          <w:bCs w:val="0"/>
+          <w:color w:val="FF6BCB"/>
+          <w:kern w:val="0"/>
+          <w:sz w:val="16"/>
+          <w:szCs w:val="16"/>
+          <w:shd w:val="clear" w:fill="141523"/>
+          <w:lang w:val="en-US" w:eastAsia="zh-CN" w:bidi="ar"/>
+        </w:rPr>
+        <w:t>MAIL_FROM_NAME</w:t>
+      </w:r>
+      <w:r>
+        <w:rPr>
+          <w:rFonts w:hint="default" w:ascii="JetBrains Mono" w:hAnsi="JetBrains Mono" w:eastAsia="JetBrains Mono" w:cs="JetBrains Mono"/>
+          <w:b w:val="0"/>
+          <w:bCs w:val="0"/>
+          <w:color w:val="FF79C6"/>
+          <w:kern w:val="0"/>
+          <w:sz w:val="16"/>
+          <w:szCs w:val="16"/>
+          <w:shd w:val="clear" w:fill="141523"/>
+          <w:lang w:val="en-US" w:eastAsia="zh-CN" w:bidi="ar"/>
+        </w:rPr>
+        <w:t>=</w:t>
+      </w:r>
+      <w:r>
+        <w:rPr>
+          <w:rFonts w:hint="default" w:ascii="JetBrains Mono" w:hAnsi="JetBrains Mono" w:eastAsia="JetBrains Mono" w:cs="JetBrains Mono"/>
+          <w:b w:val="0"/>
+          <w:bCs w:val="0"/>
+          <w:color w:val="EAC394"/>
+          <w:kern w:val="0"/>
+          <w:sz w:val="16"/>
+          <w:szCs w:val="16"/>
+          <w:shd w:val="clear" w:fill="141523"/>
+          <w:lang w:val="en-US" w:eastAsia="zh-CN" w:bidi="ar"/>
+        </w:rPr>
+        <w:t>"${APP_NAME}"</w:t>
+      </w:r>
+    </w:p>
+    <w:p>
+      <w:pPr>
+        <w:keepNext w:val="0"/>
+        <w:keepLines w:val="0"/>
+        <w:widowControl/>
+        <w:suppressLineNumbers w:val="0"/>
+        <w:jc w:val="left"/>
+      </w:pPr>
+    </w:p>
+    <w:p>
+      <w:pPr>
+        <w:keepNext w:val="0"/>
+        <w:keepLines w:val="0"/>
+        <w:widowControl/>
+        <w:suppressLineNumbers w:val="0"/>
+        <w:shd w:val="clear" w:fill="141523"/>
+        <w:spacing w:line="228" w:lineRule="atLeast"/>
+        <w:jc w:val="left"/>
+        <w:rPr>
+          <w:rFonts w:hint="default" w:ascii="JetBrains Mono" w:hAnsi="JetBrains Mono" w:eastAsia="JetBrains Mono" w:cs="JetBrains Mono"/>
+          <w:b w:val="0"/>
+          <w:bCs w:val="0"/>
+          <w:color w:val="F8F8F2"/>
+          <w:sz w:val="16"/>
+          <w:szCs w:val="16"/>
+        </w:rPr>
+      </w:pPr>
+      <w:r>
+        <w:rPr>
+          <w:rFonts w:hint="default" w:ascii="JetBrains Mono" w:hAnsi="JetBrains Mono" w:eastAsia="JetBrains Mono" w:cs="JetBrains Mono"/>
+          <w:b w:val="0"/>
+          <w:bCs w:val="0"/>
+          <w:color w:val="FF6BCB"/>
+          <w:kern w:val="0"/>
+          <w:sz w:val="16"/>
+          <w:szCs w:val="16"/>
+          <w:shd w:val="clear" w:fill="141523"/>
+          <w:lang w:val="en-US" w:eastAsia="zh-CN" w:bidi="ar"/>
+        </w:rPr>
+        <w:t>AWS_ACCESS_KEY_ID</w:t>
+      </w:r>
+      <w:r>
+        <w:rPr>
+          <w:rFonts w:hint="default" w:ascii="JetBrains Mono" w:hAnsi="JetBrains Mono" w:eastAsia="JetBrains Mono" w:cs="JetBrains Mono"/>
+          <w:b w:val="0"/>
+          <w:bCs w:val="0"/>
+          <w:color w:val="FF79C6"/>
+          <w:kern w:val="0"/>
+          <w:sz w:val="16"/>
+          <w:szCs w:val="16"/>
+          <w:shd w:val="clear" w:fill="141523"/>
+          <w:lang w:val="en-US" w:eastAsia="zh-CN" w:bidi="ar"/>
+        </w:rPr>
+        <w:t>=</w:t>
+      </w:r>
+    </w:p>
+    <w:p>
+      <w:pPr>
+        <w:keepNext w:val="0"/>
+        <w:keepLines w:val="0"/>
+        <w:widowControl/>
+        <w:suppressLineNumbers w:val="0"/>
+        <w:shd w:val="clear" w:fill="141523"/>
+        <w:spacing w:line="228" w:lineRule="atLeast"/>
+        <w:jc w:val="left"/>
+        <w:rPr>
+          <w:rFonts w:hint="default" w:ascii="JetBrains Mono" w:hAnsi="JetBrains Mono" w:eastAsia="JetBrains Mono" w:cs="JetBrains Mono"/>
+          <w:b w:val="0"/>
+          <w:bCs w:val="0"/>
+          <w:color w:val="F8F8F2"/>
+          <w:sz w:val="16"/>
+          <w:szCs w:val="16"/>
+        </w:rPr>
+      </w:pPr>
+      <w:r>
+        <w:rPr>
+          <w:rFonts w:hint="default" w:ascii="JetBrains Mono" w:hAnsi="JetBrains Mono" w:eastAsia="JetBrains Mono" w:cs="JetBrains Mono"/>
+          <w:b w:val="0"/>
+          <w:bCs w:val="0"/>
+          <w:color w:val="FF6BCB"/>
+          <w:kern w:val="0"/>
+          <w:sz w:val="16"/>
+          <w:szCs w:val="16"/>
+          <w:shd w:val="clear" w:fill="141523"/>
+          <w:lang w:val="en-US" w:eastAsia="zh-CN" w:bidi="ar"/>
+        </w:rPr>
+        <w:t>AWS_SECRET_ACCESS_KEY</w:t>
+      </w:r>
+      <w:r>
+        <w:rPr>
+          <w:rFonts w:hint="default" w:ascii="JetBrains Mono" w:hAnsi="JetBrains Mono" w:eastAsia="JetBrains Mono" w:cs="JetBrains Mono"/>
+          <w:b w:val="0"/>
+          <w:bCs w:val="0"/>
+          <w:color w:val="FF79C6"/>
+          <w:kern w:val="0"/>
+          <w:sz w:val="16"/>
+          <w:szCs w:val="16"/>
+          <w:shd w:val="clear" w:fill="141523"/>
+          <w:lang w:val="en-US" w:eastAsia="zh-CN" w:bidi="ar"/>
+        </w:rPr>
+        <w:t>=</w:t>
+      </w:r>
+    </w:p>
+    <w:p>
+      <w:pPr>
+        <w:keepNext w:val="0"/>
+        <w:keepLines w:val="0"/>
+        <w:widowControl/>
+        <w:suppressLineNumbers w:val="0"/>
+        <w:shd w:val="clear" w:fill="141523"/>
+        <w:spacing w:line="228" w:lineRule="atLeast"/>
+        <w:jc w:val="left"/>
+        <w:rPr>
+          <w:rFonts w:hint="default" w:ascii="JetBrains Mono" w:hAnsi="JetBrains Mono" w:eastAsia="JetBrains Mono" w:cs="JetBrains Mono"/>
+          <w:b w:val="0"/>
+          <w:bCs w:val="0"/>
+          <w:color w:val="F8F8F2"/>
+          <w:sz w:val="16"/>
+          <w:szCs w:val="16"/>
+        </w:rPr>
+      </w:pPr>
+      <w:r>
+        <w:rPr>
+          <w:rFonts w:hint="default" w:ascii="JetBrains Mono" w:hAnsi="JetBrains Mono" w:eastAsia="JetBrains Mono" w:cs="JetBrains Mono"/>
+          <w:b w:val="0"/>
+          <w:bCs w:val="0"/>
+          <w:color w:val="FF6BCB"/>
+          <w:kern w:val="0"/>
+          <w:sz w:val="16"/>
+          <w:szCs w:val="16"/>
+          <w:shd w:val="clear" w:fill="141523"/>
+          <w:lang w:val="en-US" w:eastAsia="zh-CN" w:bidi="ar"/>
+        </w:rPr>
+        <w:t>AWS_DEFAULT_REGION</w:t>
+      </w:r>
+      <w:r>
+        <w:rPr>
+          <w:rFonts w:hint="default" w:ascii="JetBrains Mono" w:hAnsi="JetBrains Mono" w:eastAsia="JetBrains Mono" w:cs="JetBrains Mono"/>
+          <w:b w:val="0"/>
+          <w:bCs w:val="0"/>
+          <w:color w:val="FF79C6"/>
+          <w:kern w:val="0"/>
+          <w:sz w:val="16"/>
+          <w:szCs w:val="16"/>
+          <w:shd w:val="clear" w:fill="141523"/>
+          <w:lang w:val="en-US" w:eastAsia="zh-CN" w:bidi="ar"/>
+        </w:rPr>
+        <w:t>=</w:t>
+      </w:r>
+      <w:r>
+        <w:rPr>
+          <w:rFonts w:hint="default" w:ascii="JetBrains Mono" w:hAnsi="JetBrains Mono" w:eastAsia="JetBrains Mono" w:cs="JetBrains Mono"/>
+          <w:b w:val="0"/>
+          <w:bCs w:val="0"/>
+          <w:color w:val="F8F8F2"/>
+          <w:kern w:val="0"/>
+          <w:sz w:val="16"/>
+          <w:szCs w:val="16"/>
+          <w:shd w:val="clear" w:fill="141523"/>
+          <w:lang w:val="en-US" w:eastAsia="zh-CN" w:bidi="ar"/>
+        </w:rPr>
+        <w:t>us-east-1</w:t>
+      </w:r>
+    </w:p>
+    <w:p>
+      <w:pPr>
+        <w:keepNext w:val="0"/>
+        <w:keepLines w:val="0"/>
+        <w:widowControl/>
+        <w:suppressLineNumbers w:val="0"/>
+        <w:shd w:val="clear" w:fill="141523"/>
+        <w:spacing w:line="228" w:lineRule="atLeast"/>
+        <w:jc w:val="left"/>
+        <w:rPr>
+          <w:rFonts w:hint="default" w:ascii="JetBrains Mono" w:hAnsi="JetBrains Mono" w:eastAsia="JetBrains Mono" w:cs="JetBrains Mono"/>
+          <w:b w:val="0"/>
+          <w:bCs w:val="0"/>
+          <w:color w:val="F8F8F2"/>
+          <w:sz w:val="16"/>
+          <w:szCs w:val="16"/>
+        </w:rPr>
+      </w:pPr>
+      <w:r>
+        <w:rPr>
+          <w:rFonts w:hint="default" w:ascii="JetBrains Mono" w:hAnsi="JetBrains Mono" w:eastAsia="JetBrains Mono" w:cs="JetBrains Mono"/>
+          <w:b w:val="0"/>
+          <w:bCs w:val="0"/>
+          <w:color w:val="FF6BCB"/>
+          <w:kern w:val="0"/>
+          <w:sz w:val="16"/>
+          <w:szCs w:val="16"/>
+          <w:shd w:val="clear" w:fill="141523"/>
+          <w:lang w:val="en-US" w:eastAsia="zh-CN" w:bidi="ar"/>
+        </w:rPr>
+        <w:t>AWS_BUCKET</w:t>
+      </w:r>
+      <w:r>
+        <w:rPr>
+          <w:rFonts w:hint="default" w:ascii="JetBrains Mono" w:hAnsi="JetBrains Mono" w:eastAsia="JetBrains Mono" w:cs="JetBrains Mono"/>
+          <w:b w:val="0"/>
+          <w:bCs w:val="0"/>
+          <w:color w:val="FF79C6"/>
+          <w:kern w:val="0"/>
+          <w:sz w:val="16"/>
+          <w:szCs w:val="16"/>
+          <w:shd w:val="clear" w:fill="141523"/>
+          <w:lang w:val="en-US" w:eastAsia="zh-CN" w:bidi="ar"/>
+        </w:rPr>
+        <w:t>=</w:t>
+      </w:r>
+    </w:p>
+    <w:p>
+      <w:pPr>
+        <w:keepNext w:val="0"/>
+        <w:keepLines w:val="0"/>
+        <w:widowControl/>
+        <w:suppressLineNumbers w:val="0"/>
+        <w:shd w:val="clear" w:fill="141523"/>
+        <w:spacing w:line="228" w:lineRule="atLeast"/>
+        <w:jc w:val="left"/>
+        <w:rPr>
+          <w:rFonts w:hint="default" w:ascii="JetBrains Mono" w:hAnsi="JetBrains Mono" w:eastAsia="JetBrains Mono" w:cs="JetBrains Mono"/>
+          <w:b w:val="0"/>
+          <w:bCs w:val="0"/>
+          <w:color w:val="F8F8F2"/>
+          <w:sz w:val="16"/>
+          <w:szCs w:val="16"/>
+        </w:rPr>
+      </w:pPr>
+      <w:r>
+        <w:rPr>
+          <w:rFonts w:hint="default" w:ascii="JetBrains Mono" w:hAnsi="JetBrains Mono" w:eastAsia="JetBrains Mono" w:cs="JetBrains Mono"/>
+          <w:b w:val="0"/>
+          <w:bCs w:val="0"/>
+          <w:color w:val="FF6BCB"/>
+          <w:kern w:val="0"/>
+          <w:sz w:val="16"/>
+          <w:szCs w:val="16"/>
+          <w:shd w:val="clear" w:fill="141523"/>
+          <w:lang w:val="en-US" w:eastAsia="zh-CN" w:bidi="ar"/>
+        </w:rPr>
+        <w:t>AWS_USE_PATH_STYLE_ENDPOINT</w:t>
+      </w:r>
+      <w:r>
+        <w:rPr>
+          <w:rFonts w:hint="default" w:ascii="JetBrains Mono" w:hAnsi="JetBrains Mono" w:eastAsia="JetBrains Mono" w:cs="JetBrains Mono"/>
+          <w:b w:val="0"/>
+          <w:bCs w:val="0"/>
+          <w:color w:val="FF79C6"/>
+          <w:kern w:val="0"/>
+          <w:sz w:val="16"/>
+          <w:szCs w:val="16"/>
+          <w:shd w:val="clear" w:fill="141523"/>
+          <w:lang w:val="en-US" w:eastAsia="zh-CN" w:bidi="ar"/>
+        </w:rPr>
+        <w:t>=</w:t>
+      </w:r>
+      <w:r>
+        <w:rPr>
+          <w:rFonts w:hint="default" w:ascii="JetBrains Mono" w:hAnsi="JetBrains Mono" w:eastAsia="JetBrains Mono" w:cs="JetBrains Mono"/>
+          <w:b w:val="0"/>
+          <w:bCs w:val="0"/>
+          <w:color w:val="F8F8F2"/>
+          <w:kern w:val="0"/>
+          <w:sz w:val="16"/>
+          <w:szCs w:val="16"/>
+          <w:shd w:val="clear" w:fill="141523"/>
+          <w:lang w:val="en-US" w:eastAsia="zh-CN" w:bidi="ar"/>
+        </w:rPr>
+        <w:t>false</w:t>
+      </w:r>
+    </w:p>
+    <w:p>
+      <w:pPr>
+        <w:keepNext w:val="0"/>
+        <w:keepLines w:val="0"/>
+        <w:widowControl/>
+        <w:suppressLineNumbers w:val="0"/>
+        <w:jc w:val="left"/>
+      </w:pPr>
+    </w:p>
+    <w:p>
+      <w:pPr>
+        <w:keepNext w:val="0"/>
+        <w:keepLines w:val="0"/>
+        <w:widowControl/>
+        <w:suppressLineNumbers w:val="0"/>
+        <w:shd w:val="clear" w:fill="141523"/>
+        <w:spacing w:line="228" w:lineRule="atLeast"/>
+        <w:jc w:val="left"/>
+        <w:rPr>
+          <w:rFonts w:hint="default" w:ascii="JetBrains Mono" w:hAnsi="JetBrains Mono" w:eastAsia="JetBrains Mono" w:cs="JetBrains Mono"/>
+          <w:b w:val="0"/>
+          <w:bCs w:val="0"/>
+          <w:color w:val="F8F8F2"/>
+          <w:sz w:val="16"/>
+          <w:szCs w:val="16"/>
+        </w:rPr>
+      </w:pPr>
+      <w:r>
+        <w:rPr>
+          <w:rFonts w:hint="default" w:ascii="JetBrains Mono" w:hAnsi="JetBrains Mono" w:eastAsia="JetBrains Mono" w:cs="JetBrains Mono"/>
+          <w:b w:val="0"/>
+          <w:bCs w:val="0"/>
+          <w:color w:val="FF6BCB"/>
+          <w:kern w:val="0"/>
+          <w:sz w:val="16"/>
+          <w:szCs w:val="16"/>
+          <w:shd w:val="clear" w:fill="141523"/>
+          <w:lang w:val="en-US" w:eastAsia="zh-CN" w:bidi="ar"/>
+        </w:rPr>
+        <w:t>PUSHER_APP_ID</w:t>
+      </w:r>
+      <w:r>
+        <w:rPr>
+          <w:rFonts w:hint="default" w:ascii="JetBrains Mono" w:hAnsi="JetBrains Mono" w:eastAsia="JetBrains Mono" w:cs="JetBrains Mono"/>
+          <w:b w:val="0"/>
+          <w:bCs w:val="0"/>
+          <w:color w:val="FF79C6"/>
+          <w:kern w:val="0"/>
+          <w:sz w:val="16"/>
+          <w:szCs w:val="16"/>
+          <w:shd w:val="clear" w:fill="141523"/>
+          <w:lang w:val="en-US" w:eastAsia="zh-CN" w:bidi="ar"/>
+        </w:rPr>
+        <w:t>=</w:t>
+      </w:r>
+    </w:p>
+    <w:p>
+      <w:pPr>
+        <w:keepNext w:val="0"/>
+        <w:keepLines w:val="0"/>
+        <w:widowControl/>
+        <w:suppressLineNumbers w:val="0"/>
+        <w:shd w:val="clear" w:fill="141523"/>
+        <w:spacing w:line="228" w:lineRule="atLeast"/>
+        <w:jc w:val="left"/>
+        <w:rPr>
+          <w:rFonts w:hint="default" w:ascii="JetBrains Mono" w:hAnsi="JetBrains Mono" w:eastAsia="JetBrains Mono" w:cs="JetBrains Mono"/>
+          <w:b w:val="0"/>
+          <w:bCs w:val="0"/>
+          <w:color w:val="F8F8F2"/>
+          <w:sz w:val="16"/>
+          <w:szCs w:val="16"/>
+        </w:rPr>
+      </w:pPr>
+      <w:r>
+        <w:rPr>
+          <w:rFonts w:hint="default" w:ascii="JetBrains Mono" w:hAnsi="JetBrains Mono" w:eastAsia="JetBrains Mono" w:cs="JetBrains Mono"/>
+          <w:b w:val="0"/>
+          <w:bCs w:val="0"/>
+          <w:color w:val="FF6BCB"/>
+          <w:kern w:val="0"/>
+          <w:sz w:val="16"/>
+          <w:szCs w:val="16"/>
+          <w:shd w:val="clear" w:fill="141523"/>
+          <w:lang w:val="en-US" w:eastAsia="zh-CN" w:bidi="ar"/>
+        </w:rPr>
+        <w:t>PUSHER_APP_KEY</w:t>
+      </w:r>
+      <w:r>
+        <w:rPr>
+          <w:rFonts w:hint="default" w:ascii="JetBrains Mono" w:hAnsi="JetBrains Mono" w:eastAsia="JetBrains Mono" w:cs="JetBrains Mono"/>
+          <w:b w:val="0"/>
+          <w:bCs w:val="0"/>
+          <w:color w:val="FF79C6"/>
+          <w:kern w:val="0"/>
+          <w:sz w:val="16"/>
+          <w:szCs w:val="16"/>
+          <w:shd w:val="clear" w:fill="141523"/>
+          <w:lang w:val="en-US" w:eastAsia="zh-CN" w:bidi="ar"/>
+        </w:rPr>
+        <w:t>=</w:t>
+      </w:r>
+    </w:p>
+    <w:p>
+      <w:pPr>
+        <w:keepNext w:val="0"/>
+        <w:keepLines w:val="0"/>
+        <w:widowControl/>
+        <w:suppressLineNumbers w:val="0"/>
+        <w:shd w:val="clear" w:fill="141523"/>
+        <w:spacing w:line="228" w:lineRule="atLeast"/>
+        <w:jc w:val="left"/>
+        <w:rPr>
+          <w:rFonts w:hint="default" w:ascii="JetBrains Mono" w:hAnsi="JetBrains Mono" w:eastAsia="JetBrains Mono" w:cs="JetBrains Mono"/>
+          <w:b w:val="0"/>
+          <w:bCs w:val="0"/>
+          <w:color w:val="F8F8F2"/>
+          <w:sz w:val="16"/>
+          <w:szCs w:val="16"/>
+        </w:rPr>
+      </w:pPr>
+      <w:r>
+        <w:rPr>
+          <w:rFonts w:hint="default" w:ascii="JetBrains Mono" w:hAnsi="JetBrains Mono" w:eastAsia="JetBrains Mono" w:cs="JetBrains Mono"/>
+          <w:b w:val="0"/>
+          <w:bCs w:val="0"/>
+          <w:color w:val="FF6BCB"/>
+          <w:kern w:val="0"/>
+          <w:sz w:val="16"/>
+          <w:szCs w:val="16"/>
+          <w:shd w:val="clear" w:fill="141523"/>
+          <w:lang w:val="en-US" w:eastAsia="zh-CN" w:bidi="ar"/>
+        </w:rPr>
+        <w:t>PUSHER_APP_SECRET</w:t>
+      </w:r>
+      <w:r>
+        <w:rPr>
+          <w:rFonts w:hint="default" w:ascii="JetBrains Mono" w:hAnsi="JetBrains Mono" w:eastAsia="JetBrains Mono" w:cs="JetBrains Mono"/>
+          <w:b w:val="0"/>
+          <w:bCs w:val="0"/>
+          <w:color w:val="FF79C6"/>
+          <w:kern w:val="0"/>
+          <w:sz w:val="16"/>
+          <w:szCs w:val="16"/>
+          <w:shd w:val="clear" w:fill="141523"/>
+          <w:lang w:val="en-US" w:eastAsia="zh-CN" w:bidi="ar"/>
+        </w:rPr>
+        <w:t>=</w:t>
+      </w:r>
+    </w:p>
+    <w:p>
+      <w:pPr>
+        <w:keepNext w:val="0"/>
+        <w:keepLines w:val="0"/>
+        <w:widowControl/>
+        <w:suppressLineNumbers w:val="0"/>
+        <w:shd w:val="clear" w:fill="141523"/>
+        <w:spacing w:line="228" w:lineRule="atLeast"/>
+        <w:jc w:val="left"/>
+        <w:rPr>
+          <w:rFonts w:hint="default" w:ascii="JetBrains Mono" w:hAnsi="JetBrains Mono" w:eastAsia="JetBrains Mono" w:cs="JetBrains Mono"/>
+          <w:b w:val="0"/>
+          <w:bCs w:val="0"/>
+          <w:color w:val="F8F8F2"/>
+          <w:sz w:val="16"/>
+          <w:szCs w:val="16"/>
+        </w:rPr>
+      </w:pPr>
+      <w:r>
+        <w:rPr>
+          <w:rFonts w:hint="default" w:ascii="JetBrains Mono" w:hAnsi="JetBrains Mono" w:eastAsia="JetBrains Mono" w:cs="JetBrains Mono"/>
+          <w:b w:val="0"/>
+          <w:bCs w:val="0"/>
+          <w:color w:val="FF6BCB"/>
+          <w:kern w:val="0"/>
+          <w:sz w:val="16"/>
+          <w:szCs w:val="16"/>
+          <w:shd w:val="clear" w:fill="141523"/>
+          <w:lang w:val="en-US" w:eastAsia="zh-CN" w:bidi="ar"/>
+        </w:rPr>
+        <w:t>PUSHER_HOST</w:t>
+      </w:r>
+      <w:r>
+        <w:rPr>
+          <w:rFonts w:hint="default" w:ascii="JetBrains Mono" w:hAnsi="JetBrains Mono" w:eastAsia="JetBrains Mono" w:cs="JetBrains Mono"/>
+          <w:b w:val="0"/>
+          <w:bCs w:val="0"/>
+          <w:color w:val="FF79C6"/>
+          <w:kern w:val="0"/>
+          <w:sz w:val="16"/>
+          <w:szCs w:val="16"/>
+          <w:shd w:val="clear" w:fill="141523"/>
+          <w:lang w:val="en-US" w:eastAsia="zh-CN" w:bidi="ar"/>
+        </w:rPr>
+        <w:t>=</w:t>
+      </w:r>
+    </w:p>
+    <w:p>
+      <w:pPr>
+        <w:keepNext w:val="0"/>
+        <w:keepLines w:val="0"/>
+        <w:widowControl/>
+        <w:suppressLineNumbers w:val="0"/>
+        <w:shd w:val="clear" w:fill="141523"/>
+        <w:spacing w:line="228" w:lineRule="atLeast"/>
+        <w:jc w:val="left"/>
+        <w:rPr>
+          <w:rFonts w:hint="default" w:ascii="JetBrains Mono" w:hAnsi="JetBrains Mono" w:eastAsia="JetBrains Mono" w:cs="JetBrains Mono"/>
+          <w:b w:val="0"/>
+          <w:bCs w:val="0"/>
+          <w:color w:val="F8F8F2"/>
+          <w:sz w:val="16"/>
+          <w:szCs w:val="16"/>
+        </w:rPr>
+      </w:pPr>
+      <w:r>
+        <w:rPr>
+          <w:rFonts w:hint="default" w:ascii="JetBrains Mono" w:hAnsi="JetBrains Mono" w:eastAsia="JetBrains Mono" w:cs="JetBrains Mono"/>
+          <w:b w:val="0"/>
+          <w:bCs w:val="0"/>
+          <w:color w:val="FF6BCB"/>
+          <w:kern w:val="0"/>
+          <w:sz w:val="16"/>
+          <w:szCs w:val="16"/>
+          <w:shd w:val="clear" w:fill="141523"/>
+          <w:lang w:val="en-US" w:eastAsia="zh-CN" w:bidi="ar"/>
+        </w:rPr>
+        <w:t>PUSHER_PORT</w:t>
+      </w:r>
+      <w:r>
+        <w:rPr>
+          <w:rFonts w:hint="default" w:ascii="JetBrains Mono" w:hAnsi="JetBrains Mono" w:eastAsia="JetBrains Mono" w:cs="JetBrains Mono"/>
+          <w:b w:val="0"/>
+          <w:bCs w:val="0"/>
+          <w:color w:val="FF79C6"/>
+          <w:kern w:val="0"/>
+          <w:sz w:val="16"/>
+          <w:szCs w:val="16"/>
+          <w:shd w:val="clear" w:fill="141523"/>
+          <w:lang w:val="en-US" w:eastAsia="zh-CN" w:bidi="ar"/>
+        </w:rPr>
+        <w:t>=</w:t>
+      </w:r>
+      <w:r>
+        <w:rPr>
+          <w:rFonts w:hint="default" w:ascii="JetBrains Mono" w:hAnsi="JetBrains Mono" w:eastAsia="JetBrains Mono" w:cs="JetBrains Mono"/>
+          <w:b w:val="0"/>
+          <w:bCs w:val="0"/>
+          <w:color w:val="F8F8F2"/>
+          <w:kern w:val="0"/>
+          <w:sz w:val="16"/>
+          <w:szCs w:val="16"/>
+          <w:shd w:val="clear" w:fill="141523"/>
+          <w:lang w:val="en-US" w:eastAsia="zh-CN" w:bidi="ar"/>
+        </w:rPr>
+        <w:t>443</w:t>
+      </w:r>
+    </w:p>
+    <w:p>
+      <w:pPr>
+        <w:keepNext w:val="0"/>
+        <w:keepLines w:val="0"/>
+        <w:widowControl/>
+        <w:suppressLineNumbers w:val="0"/>
+        <w:shd w:val="clear" w:fill="141523"/>
+        <w:spacing w:line="228" w:lineRule="atLeast"/>
+        <w:jc w:val="left"/>
+        <w:rPr>
+          <w:rFonts w:hint="default" w:ascii="JetBrains Mono" w:hAnsi="JetBrains Mono" w:eastAsia="JetBrains Mono" w:cs="JetBrains Mono"/>
+          <w:b w:val="0"/>
+          <w:bCs w:val="0"/>
+          <w:color w:val="F8F8F2"/>
+          <w:sz w:val="16"/>
+          <w:szCs w:val="16"/>
+        </w:rPr>
+      </w:pPr>
+      <w:r>
+        <w:rPr>
+          <w:rFonts w:hint="default" w:ascii="JetBrains Mono" w:hAnsi="JetBrains Mono" w:eastAsia="JetBrains Mono" w:cs="JetBrains Mono"/>
+          <w:b w:val="0"/>
+          <w:bCs w:val="0"/>
+          <w:color w:val="FF6BCB"/>
+          <w:kern w:val="0"/>
+          <w:sz w:val="16"/>
+          <w:szCs w:val="16"/>
+          <w:shd w:val="clear" w:fill="141523"/>
+          <w:lang w:val="en-US" w:eastAsia="zh-CN" w:bidi="ar"/>
+        </w:rPr>
+        <w:t>PUSHER_SCHEME</w:t>
+      </w:r>
+      <w:r>
+        <w:rPr>
+          <w:rFonts w:hint="default" w:ascii="JetBrains Mono" w:hAnsi="JetBrains Mono" w:eastAsia="JetBrains Mono" w:cs="JetBrains Mono"/>
+          <w:b w:val="0"/>
+          <w:bCs w:val="0"/>
+          <w:color w:val="FF79C6"/>
+          <w:kern w:val="0"/>
+          <w:sz w:val="16"/>
+          <w:szCs w:val="16"/>
+          <w:shd w:val="clear" w:fill="141523"/>
+          <w:lang w:val="en-US" w:eastAsia="zh-CN" w:bidi="ar"/>
+        </w:rPr>
+        <w:t>=</w:t>
+      </w:r>
+      <w:r>
+        <w:rPr>
+          <w:rFonts w:hint="default" w:ascii="JetBrains Mono" w:hAnsi="JetBrains Mono" w:eastAsia="JetBrains Mono" w:cs="JetBrains Mono"/>
+          <w:b w:val="0"/>
+          <w:bCs w:val="0"/>
+          <w:color w:val="F8F8F2"/>
+          <w:kern w:val="0"/>
+          <w:sz w:val="16"/>
+          <w:szCs w:val="16"/>
+          <w:shd w:val="clear" w:fill="141523"/>
+          <w:lang w:val="en-US" w:eastAsia="zh-CN" w:bidi="ar"/>
+        </w:rPr>
+        <w:t>https</w:t>
+      </w:r>
+    </w:p>
+    <w:p>
+      <w:pPr>
+        <w:keepNext w:val="0"/>
+        <w:keepLines w:val="0"/>
+        <w:widowControl/>
+        <w:suppressLineNumbers w:val="0"/>
+        <w:shd w:val="clear" w:fill="141523"/>
+        <w:spacing w:line="228" w:lineRule="atLeast"/>
+        <w:jc w:val="left"/>
+        <w:rPr>
+          <w:rFonts w:hint="default" w:ascii="JetBrains Mono" w:hAnsi="JetBrains Mono" w:eastAsia="JetBrains Mono" w:cs="JetBrains Mono"/>
+          <w:b w:val="0"/>
+          <w:bCs w:val="0"/>
+          <w:color w:val="F8F8F2"/>
+          <w:sz w:val="16"/>
+          <w:szCs w:val="16"/>
+        </w:rPr>
+      </w:pPr>
+      <w:r>
+        <w:rPr>
+          <w:rFonts w:hint="default" w:ascii="JetBrains Mono" w:hAnsi="JetBrains Mono" w:eastAsia="JetBrains Mono" w:cs="JetBrains Mono"/>
+          <w:b w:val="0"/>
+          <w:bCs w:val="0"/>
+          <w:color w:val="FF6BCB"/>
+          <w:kern w:val="0"/>
+          <w:sz w:val="16"/>
+          <w:szCs w:val="16"/>
+          <w:shd w:val="clear" w:fill="141523"/>
+          <w:lang w:val="en-US" w:eastAsia="zh-CN" w:bidi="ar"/>
+        </w:rPr>
+        <w:t>PUSHER_APP_CLUSTER</w:t>
+      </w:r>
+      <w:r>
+        <w:rPr>
+          <w:rFonts w:hint="default" w:ascii="JetBrains Mono" w:hAnsi="JetBrains Mono" w:eastAsia="JetBrains Mono" w:cs="JetBrains Mono"/>
+          <w:b w:val="0"/>
+          <w:bCs w:val="0"/>
+          <w:color w:val="FF79C6"/>
+          <w:kern w:val="0"/>
+          <w:sz w:val="16"/>
+          <w:szCs w:val="16"/>
+          <w:shd w:val="clear" w:fill="141523"/>
+          <w:lang w:val="en-US" w:eastAsia="zh-CN" w:bidi="ar"/>
+        </w:rPr>
+        <w:t>=</w:t>
+      </w:r>
+      <w:r>
+        <w:rPr>
+          <w:rFonts w:hint="default" w:ascii="JetBrains Mono" w:hAnsi="JetBrains Mono" w:eastAsia="JetBrains Mono" w:cs="JetBrains Mono"/>
+          <w:b w:val="0"/>
+          <w:bCs w:val="0"/>
+          <w:color w:val="F8F8F2"/>
+          <w:kern w:val="0"/>
+          <w:sz w:val="16"/>
+          <w:szCs w:val="16"/>
+          <w:shd w:val="clear" w:fill="141523"/>
+          <w:lang w:val="en-US" w:eastAsia="zh-CN" w:bidi="ar"/>
+        </w:rPr>
+        <w:t>mt1</w:t>
+      </w:r>
+    </w:p>
+    <w:p>
+      <w:pPr>
+        <w:keepNext w:val="0"/>
+        <w:keepLines w:val="0"/>
+        <w:widowControl/>
+        <w:suppressLineNumbers w:val="0"/>
+        <w:jc w:val="left"/>
+      </w:pPr>
+    </w:p>
+    <w:p>
+      <w:pPr>
+        <w:keepNext w:val="0"/>
+        <w:keepLines w:val="0"/>
+        <w:widowControl/>
+        <w:suppressLineNumbers w:val="0"/>
+        <w:shd w:val="clear" w:fill="141523"/>
+        <w:spacing w:line="228" w:lineRule="atLeast"/>
+        <w:jc w:val="left"/>
+        <w:rPr>
+          <w:rFonts w:hint="default" w:ascii="JetBrains Mono" w:hAnsi="JetBrains Mono" w:eastAsia="JetBrains Mono" w:cs="JetBrains Mono"/>
+          <w:b w:val="0"/>
+          <w:bCs w:val="0"/>
+          <w:color w:val="F8F8F2"/>
+          <w:sz w:val="16"/>
+          <w:szCs w:val="16"/>
+        </w:rPr>
+      </w:pPr>
+      <w:r>
+        <w:rPr>
+          <w:rFonts w:hint="default" w:ascii="JetBrains Mono" w:hAnsi="JetBrains Mono" w:eastAsia="JetBrains Mono" w:cs="JetBrains Mono"/>
+          <w:b w:val="0"/>
+          <w:bCs w:val="0"/>
+          <w:color w:val="FF6BCB"/>
+          <w:kern w:val="0"/>
+          <w:sz w:val="16"/>
+          <w:szCs w:val="16"/>
+          <w:shd w:val="clear" w:fill="141523"/>
+          <w:lang w:val="en-US" w:eastAsia="zh-CN" w:bidi="ar"/>
+        </w:rPr>
+        <w:t>VITE_PUSHER_APP_KEY</w:t>
+      </w:r>
+      <w:r>
+        <w:rPr>
+          <w:rFonts w:hint="default" w:ascii="JetBrains Mono" w:hAnsi="JetBrains Mono" w:eastAsia="JetBrains Mono" w:cs="JetBrains Mono"/>
+          <w:b w:val="0"/>
+          <w:bCs w:val="0"/>
+          <w:color w:val="FF79C6"/>
+          <w:kern w:val="0"/>
+          <w:sz w:val="16"/>
+          <w:szCs w:val="16"/>
+          <w:shd w:val="clear" w:fill="141523"/>
+          <w:lang w:val="en-US" w:eastAsia="zh-CN" w:bidi="ar"/>
+        </w:rPr>
+        <w:t>=</w:t>
+      </w:r>
+      <w:r>
+        <w:rPr>
+          <w:rFonts w:hint="default" w:ascii="JetBrains Mono" w:hAnsi="JetBrains Mono" w:eastAsia="JetBrains Mono" w:cs="JetBrains Mono"/>
+          <w:b w:val="0"/>
+          <w:bCs w:val="0"/>
+          <w:color w:val="EAC394"/>
+          <w:kern w:val="0"/>
+          <w:sz w:val="16"/>
+          <w:szCs w:val="16"/>
+          <w:shd w:val="clear" w:fill="141523"/>
+          <w:lang w:val="en-US" w:eastAsia="zh-CN" w:bidi="ar"/>
+        </w:rPr>
+        <w:t>"${PUSHER_APP_KEY}"</w:t>
+      </w:r>
+    </w:p>
+    <w:p>
+      <w:pPr>
+        <w:keepNext w:val="0"/>
+        <w:keepLines w:val="0"/>
+        <w:widowControl/>
+        <w:suppressLineNumbers w:val="0"/>
+        <w:shd w:val="clear" w:fill="141523"/>
+        <w:spacing w:line="228" w:lineRule="atLeast"/>
+        <w:jc w:val="left"/>
+        <w:rPr>
+          <w:rFonts w:hint="default" w:ascii="JetBrains Mono" w:hAnsi="JetBrains Mono" w:eastAsia="JetBrains Mono" w:cs="JetBrains Mono"/>
+          <w:b w:val="0"/>
+          <w:bCs w:val="0"/>
+          <w:color w:val="F8F8F2"/>
+          <w:sz w:val="16"/>
+          <w:szCs w:val="16"/>
+        </w:rPr>
+      </w:pPr>
+      <w:r>
+        <w:rPr>
+          <w:rFonts w:hint="default" w:ascii="JetBrains Mono" w:hAnsi="JetBrains Mono" w:eastAsia="JetBrains Mono" w:cs="JetBrains Mono"/>
+          <w:b w:val="0"/>
+          <w:bCs w:val="0"/>
+          <w:color w:val="FF6BCB"/>
+          <w:kern w:val="0"/>
+          <w:sz w:val="16"/>
+          <w:szCs w:val="16"/>
+          <w:shd w:val="clear" w:fill="141523"/>
+          <w:lang w:val="en-US" w:eastAsia="zh-CN" w:bidi="ar"/>
+        </w:rPr>
+        <w:t>VITE_PUSHER_HOST</w:t>
+      </w:r>
+      <w:r>
+        <w:rPr>
+          <w:rFonts w:hint="default" w:ascii="JetBrains Mono" w:hAnsi="JetBrains Mono" w:eastAsia="JetBrains Mono" w:cs="JetBrains Mono"/>
+          <w:b w:val="0"/>
+          <w:bCs w:val="0"/>
+          <w:color w:val="FF79C6"/>
+          <w:kern w:val="0"/>
+          <w:sz w:val="16"/>
+          <w:szCs w:val="16"/>
+          <w:shd w:val="clear" w:fill="141523"/>
+          <w:lang w:val="en-US" w:eastAsia="zh-CN" w:bidi="ar"/>
+        </w:rPr>
+        <w:t>=</w:t>
+      </w:r>
+      <w:r>
+        <w:rPr>
+          <w:rFonts w:hint="default" w:ascii="JetBrains Mono" w:hAnsi="JetBrains Mono" w:eastAsia="JetBrains Mono" w:cs="JetBrains Mono"/>
+          <w:b w:val="0"/>
+          <w:bCs w:val="0"/>
+          <w:color w:val="EAC394"/>
+          <w:kern w:val="0"/>
+          <w:sz w:val="16"/>
+          <w:szCs w:val="16"/>
+          <w:shd w:val="clear" w:fill="141523"/>
+          <w:lang w:val="en-US" w:eastAsia="zh-CN" w:bidi="ar"/>
+        </w:rPr>
+        <w:t>"${PUSHER_HOST}"</w:t>
+      </w:r>
+    </w:p>
+    <w:p>
+      <w:pPr>
+        <w:keepNext w:val="0"/>
+        <w:keepLines w:val="0"/>
+        <w:widowControl/>
+        <w:suppressLineNumbers w:val="0"/>
+        <w:shd w:val="clear" w:fill="141523"/>
+        <w:spacing w:line="228" w:lineRule="atLeast"/>
+        <w:jc w:val="left"/>
+        <w:rPr>
+          <w:rFonts w:hint="default" w:ascii="JetBrains Mono" w:hAnsi="JetBrains Mono" w:eastAsia="JetBrains Mono" w:cs="JetBrains Mono"/>
+          <w:b w:val="0"/>
+          <w:bCs w:val="0"/>
+          <w:color w:val="F8F8F2"/>
+          <w:sz w:val="16"/>
+          <w:szCs w:val="16"/>
+        </w:rPr>
+      </w:pPr>
+      <w:r>
+        <w:rPr>
+          <w:rFonts w:hint="default" w:ascii="JetBrains Mono" w:hAnsi="JetBrains Mono" w:eastAsia="JetBrains Mono" w:cs="JetBrains Mono"/>
+          <w:b w:val="0"/>
+          <w:bCs w:val="0"/>
+          <w:color w:val="FF6BCB"/>
+          <w:kern w:val="0"/>
+          <w:sz w:val="16"/>
+          <w:szCs w:val="16"/>
+          <w:shd w:val="clear" w:fill="141523"/>
+          <w:lang w:val="en-US" w:eastAsia="zh-CN" w:bidi="ar"/>
+        </w:rPr>
+        <w:t>VITE_PUSHER_PORT</w:t>
+      </w:r>
+      <w:r>
+        <w:rPr>
+          <w:rFonts w:hint="default" w:ascii="JetBrains Mono" w:hAnsi="JetBrains Mono" w:eastAsia="JetBrains Mono" w:cs="JetBrains Mono"/>
+          <w:b w:val="0"/>
+          <w:bCs w:val="0"/>
+          <w:color w:val="FF79C6"/>
+          <w:kern w:val="0"/>
+          <w:sz w:val="16"/>
+          <w:szCs w:val="16"/>
+          <w:shd w:val="clear" w:fill="141523"/>
+          <w:lang w:val="en-US" w:eastAsia="zh-CN" w:bidi="ar"/>
+        </w:rPr>
+        <w:t>=</w:t>
+      </w:r>
+      <w:r>
+        <w:rPr>
+          <w:rFonts w:hint="default" w:ascii="JetBrains Mono" w:hAnsi="JetBrains Mono" w:eastAsia="JetBrains Mono" w:cs="JetBrains Mono"/>
+          <w:b w:val="0"/>
+          <w:bCs w:val="0"/>
+          <w:color w:val="EAC394"/>
+          <w:kern w:val="0"/>
+          <w:sz w:val="16"/>
+          <w:szCs w:val="16"/>
+          <w:shd w:val="clear" w:fill="141523"/>
+          <w:lang w:val="en-US" w:eastAsia="zh-CN" w:bidi="ar"/>
+        </w:rPr>
+        <w:t>"${PUSHER_PORT}"</w:t>
+      </w:r>
+    </w:p>
+    <w:p>
+      <w:pPr>
+        <w:keepNext w:val="0"/>
+        <w:keepLines w:val="0"/>
+        <w:widowControl/>
+        <w:suppressLineNumbers w:val="0"/>
+        <w:shd w:val="clear" w:fill="141523"/>
+        <w:spacing w:line="228" w:lineRule="atLeast"/>
+        <w:jc w:val="left"/>
+        <w:rPr>
+          <w:rFonts w:hint="default" w:ascii="JetBrains Mono" w:hAnsi="JetBrains Mono" w:eastAsia="JetBrains Mono" w:cs="JetBrains Mono"/>
+          <w:b w:val="0"/>
+          <w:bCs w:val="0"/>
+          <w:color w:val="F8F8F2"/>
+          <w:sz w:val="16"/>
+          <w:szCs w:val="16"/>
+        </w:rPr>
+      </w:pPr>
+      <w:r>
+        <w:rPr>
+          <w:rFonts w:hint="default" w:ascii="JetBrains Mono" w:hAnsi="JetBrains Mono" w:eastAsia="JetBrains Mono" w:cs="JetBrains Mono"/>
+          <w:b w:val="0"/>
+          <w:bCs w:val="0"/>
+          <w:color w:val="FF6BCB"/>
+          <w:kern w:val="0"/>
+          <w:sz w:val="16"/>
+          <w:szCs w:val="16"/>
+          <w:shd w:val="clear" w:fill="141523"/>
+          <w:lang w:val="en-US" w:eastAsia="zh-CN" w:bidi="ar"/>
+        </w:rPr>
+        <w:t>VITE_PUSHER_SCHEME</w:t>
+      </w:r>
+      <w:r>
+        <w:rPr>
+          <w:rFonts w:hint="default" w:ascii="JetBrains Mono" w:hAnsi="JetBrains Mono" w:eastAsia="JetBrains Mono" w:cs="JetBrains Mono"/>
+          <w:b w:val="0"/>
+          <w:bCs w:val="0"/>
+          <w:color w:val="FF79C6"/>
+          <w:kern w:val="0"/>
+          <w:sz w:val="16"/>
+          <w:szCs w:val="16"/>
+          <w:shd w:val="clear" w:fill="141523"/>
+          <w:lang w:val="en-US" w:eastAsia="zh-CN" w:bidi="ar"/>
+        </w:rPr>
+        <w:t>=</w:t>
+      </w:r>
+      <w:r>
+        <w:rPr>
+          <w:rFonts w:hint="default" w:ascii="JetBrains Mono" w:hAnsi="JetBrains Mono" w:eastAsia="JetBrains Mono" w:cs="JetBrains Mono"/>
+          <w:b w:val="0"/>
+          <w:bCs w:val="0"/>
+          <w:color w:val="EAC394"/>
+          <w:kern w:val="0"/>
+          <w:sz w:val="16"/>
+          <w:szCs w:val="16"/>
+          <w:shd w:val="clear" w:fill="141523"/>
+          <w:lang w:val="en-US" w:eastAsia="zh-CN" w:bidi="ar"/>
+        </w:rPr>
+        <w:t>"${PUSHER_SCHEME}"</w:t>
+      </w:r>
+    </w:p>
+    <w:p>
+      <w:pPr>
+        <w:keepNext w:val="0"/>
+        <w:keepLines w:val="0"/>
+        <w:widowControl/>
+        <w:suppressLineNumbers w:val="0"/>
+        <w:shd w:val="clear" w:fill="141523"/>
+        <w:spacing w:line="228" w:lineRule="atLeast"/>
+        <w:jc w:val="left"/>
+        <w:rPr>
+          <w:rFonts w:hint="default" w:ascii="JetBrains Mono" w:hAnsi="JetBrains Mono" w:eastAsia="JetBrains Mono" w:cs="JetBrains Mono"/>
+          <w:b w:val="0"/>
+          <w:bCs w:val="0"/>
+          <w:color w:val="F8F8F2"/>
+          <w:sz w:val="16"/>
+          <w:szCs w:val="16"/>
+        </w:rPr>
+      </w:pPr>
+      <w:r>
+        <w:rPr>
+          <w:rFonts w:hint="default" w:ascii="JetBrains Mono" w:hAnsi="JetBrains Mono" w:eastAsia="JetBrains Mono" w:cs="JetBrains Mono"/>
+          <w:b w:val="0"/>
+          <w:bCs w:val="0"/>
+          <w:color w:val="FF6BCB"/>
+          <w:kern w:val="0"/>
+          <w:sz w:val="16"/>
+          <w:szCs w:val="16"/>
+          <w:shd w:val="clear" w:fill="141523"/>
+          <w:lang w:val="en-US" w:eastAsia="zh-CN" w:bidi="ar"/>
+        </w:rPr>
+        <w:t>VITE_PUSHER_APP_CLUSTER</w:t>
+      </w:r>
+      <w:r>
+        <w:rPr>
+          <w:rFonts w:hint="default" w:ascii="JetBrains Mono" w:hAnsi="JetBrains Mono" w:eastAsia="JetBrains Mono" w:cs="JetBrains Mono"/>
+          <w:b w:val="0"/>
+          <w:bCs w:val="0"/>
+          <w:color w:val="FF79C6"/>
+          <w:kern w:val="0"/>
+          <w:sz w:val="16"/>
+          <w:szCs w:val="16"/>
+          <w:shd w:val="clear" w:fill="141523"/>
+          <w:lang w:val="en-US" w:eastAsia="zh-CN" w:bidi="ar"/>
+        </w:rPr>
+        <w:t>=</w:t>
+      </w:r>
+      <w:r>
+        <w:rPr>
+          <w:rFonts w:hint="default" w:ascii="JetBrains Mono" w:hAnsi="JetBrains Mono" w:eastAsia="JetBrains Mono" w:cs="JetBrains Mono"/>
+          <w:b w:val="0"/>
+          <w:bCs w:val="0"/>
+          <w:color w:val="EAC394"/>
+          <w:kern w:val="0"/>
+          <w:sz w:val="16"/>
+          <w:szCs w:val="16"/>
+          <w:shd w:val="clear" w:fill="141523"/>
+          <w:lang w:val="en-US" w:eastAsia="zh-CN" w:bidi="ar"/>
+        </w:rPr>
+        <w:t>"${PUSHER_APP_CLUSTER}"</w:t>
+      </w:r>
+    </w:p>
+    <w:p>
+      <w:pPr>
+        <w:keepNext w:val="0"/>
+        <w:keepLines w:val="0"/>
+        <w:widowControl/>
+        <w:suppressLineNumbers w:val="0"/>
+        <w:jc w:val="left"/>
+      </w:pPr>
+    </w:p>
+    <w:p>
+      <w:pPr>
+        <w:keepNext w:val="0"/>
+        <w:keepLines w:val="0"/>
+        <w:widowControl/>
+        <w:suppressLineNumbers w:val="0"/>
+        <w:shd w:val="clear" w:fill="141523"/>
+        <w:spacing w:line="228" w:lineRule="atLeast"/>
+        <w:jc w:val="left"/>
+        <w:rPr>
+          <w:rFonts w:hint="default" w:ascii="JetBrains Mono" w:hAnsi="JetBrains Mono" w:eastAsia="JetBrains Mono" w:cs="JetBrains Mono"/>
+          <w:b w:val="0"/>
+          <w:bCs w:val="0"/>
+          <w:color w:val="F8F8F2"/>
+          <w:sz w:val="16"/>
+          <w:szCs w:val="16"/>
+        </w:rPr>
+      </w:pPr>
+      <w:r>
+        <w:rPr>
+          <w:rFonts w:hint="default" w:ascii="JetBrains Mono" w:hAnsi="JetBrains Mono" w:eastAsia="JetBrains Mono" w:cs="JetBrains Mono"/>
+          <w:b w:val="0"/>
+          <w:bCs w:val="0"/>
+          <w:color w:val="FF6BCB"/>
+          <w:kern w:val="0"/>
+          <w:sz w:val="16"/>
+          <w:szCs w:val="16"/>
+          <w:shd w:val="clear" w:fill="141523"/>
+          <w:lang w:val="en-US" w:eastAsia="zh-CN" w:bidi="ar"/>
+        </w:rPr>
+        <w:t>JWT_SECRET</w:t>
+      </w:r>
+      <w:r>
+        <w:rPr>
+          <w:rFonts w:hint="default" w:ascii="JetBrains Mono" w:hAnsi="JetBrains Mono" w:eastAsia="JetBrains Mono" w:cs="JetBrains Mono"/>
+          <w:b w:val="0"/>
+          <w:bCs w:val="0"/>
+          <w:color w:val="FF79C6"/>
+          <w:kern w:val="0"/>
+          <w:sz w:val="16"/>
+          <w:szCs w:val="16"/>
+          <w:shd w:val="clear" w:fill="141523"/>
+          <w:lang w:val="en-US" w:eastAsia="zh-CN" w:bidi="ar"/>
+        </w:rPr>
+        <w:t>=</w:t>
+      </w:r>
+      <w:r>
+        <w:rPr>
+          <w:rFonts w:hint="default" w:ascii="JetBrains Mono" w:hAnsi="JetBrains Mono" w:eastAsia="JetBrains Mono" w:cs="JetBrains Mono"/>
+          <w:b w:val="0"/>
+          <w:bCs w:val="0"/>
+          <w:color w:val="F8F8F2"/>
+          <w:kern w:val="0"/>
+          <w:sz w:val="16"/>
+          <w:szCs w:val="16"/>
+          <w:shd w:val="clear" w:fill="141523"/>
+          <w:lang w:val="en-US" w:eastAsia="zh-CN" w:bidi="ar"/>
+        </w:rPr>
+        <w:t>9IjpgFGcp7TWMk5OY7ZfzVmyq0eAAOizU687YGshRNC4GqpqsLTrFANZCczjeMJ5</w:t>
+      </w:r>
+    </w:p>
+    <w:p>
+      <w:pPr>
+        <w:numPr>
+          <w:ilvl w:val="0"/>
+          <w:numId w:val="0"/>
+        </w:numPr>
+        <w:ind w:leftChars="0"/>
+        <w:jc w:val="left"/>
+        <w:rPr>
+          <w:rFonts w:hint="default" w:ascii="Arial" w:hAnsi="Arial" w:cs="Arial"/>
+          <w:sz w:val="28"/>
+          <w:szCs w:val="28"/>
+          <w:lang w:val="en-US"/>
+        </w:rPr>
+      </w:pPr>
     </w:p>
     <w:sectPr>
       <w:pgSz w:w="12240" w:h="15840"/>
@@ -2114,7 +5377,7 @@
     <w:lsdException w:uiPriority="99" w:name="toa heading"/>
     <w:lsdException w:uiPriority="99" w:semiHidden="0" w:name="List"/>
     <w:lsdException w:uiPriority="99" w:semiHidden="0" w:name="List Bullet"/>
-    <w:lsdException w:uiPriority="99" w:semiHidden="0" w:name="List Number"/>
+    <w:lsdException w:qFormat="1" w:uiPriority="99" w:semiHidden="0" w:name="List Number"/>
     <w:lsdException w:qFormat="1" w:uiPriority="99" w:semiHidden="0" w:name="List 2"/>
     <w:lsdException w:qFormat="1" w:uiPriority="99" w:semiHidden="0" w:name="List 3"/>
     <w:lsdException w:uiPriority="99" w:name="List 4"/>
@@ -2130,7 +5393,7 @@
     <w:lsdException w:qFormat="1" w:unhideWhenUsed="0" w:uiPriority="10" w:semiHidden="0" w:name="Title"/>
     <w:lsdException w:uiPriority="99" w:name="Closing"/>
     <w:lsdException w:uiPriority="99" w:name="Signature"/>
-    <w:lsdException w:uiPriority="1" w:name="Default Paragraph Font"/>
+    <w:lsdException w:qFormat="1" w:uiPriority="1" w:name="Default Paragraph Font"/>
     <w:lsdException w:uiPriority="99" w:semiHidden="0" w:name="Body Text"/>
     <w:lsdException w:uiPriority="99" w:name="Body Text Indent"/>
     <w:lsdException w:qFormat="1" w:uiPriority="99" w:semiHidden="0" w:name="List Continue"/>
@@ -2146,7 +5409,7 @@
     <w:lsdException w:uiPriority="99" w:name="Body Text First Indent 2"/>
     <w:lsdException w:uiPriority="99" w:name="Note Heading"/>
     <w:lsdException w:uiPriority="99" w:semiHidden="0" w:name="Body Text 2"/>
-    <w:lsdException w:uiPriority="99" w:semiHidden="0" w:name="Body Text 3"/>
+    <w:lsdException w:qFormat="1" w:uiPriority="99" w:semiHidden="0" w:name="Body Text 3"/>
     <w:lsdException w:uiPriority="99" w:name="Body Text Indent 2"/>
     <w:lsdException w:uiPriority="99" w:name="Body Text Indent 3"/>
     <w:lsdException w:uiPriority="99" w:name="Block Text"/>
@@ -2223,7 +5486,7 @@
     <w:lsdException w:unhideWhenUsed="0" w:uiPriority="64" w:semiHidden="0" w:name="Medium Shading 2"/>
     <w:lsdException w:unhideWhenUsed="0" w:uiPriority="65" w:semiHidden="0" w:name="Medium List 1"/>
     <w:lsdException w:unhideWhenUsed="0" w:uiPriority="66" w:semiHidden="0" w:name="Medium List 2"/>
-    <w:lsdException w:unhideWhenUsed="0" w:uiPriority="67" w:semiHidden="0" w:name="Medium Grid 1"/>
+    <w:lsdException w:qFormat="1" w:unhideWhenUsed="0" w:uiPriority="67" w:semiHidden="0" w:name="Medium Grid 1"/>
     <w:lsdException w:unhideWhenUsed="0" w:uiPriority="68" w:semiHidden="0" w:name="Medium Grid 2"/>
     <w:lsdException w:unhideWhenUsed="0" w:uiPriority="69" w:semiHidden="0" w:name="Medium Grid 3"/>
     <w:lsdException w:unhideWhenUsed="0" w:uiPriority="70" w:semiHidden="0" w:name="Dark List"/>
@@ -2250,7 +5513,7 @@
     <w:lsdException w:qFormat="1" w:unhideWhenUsed="0" w:uiPriority="60" w:semiHidden="0" w:name="Light Shading Accent 2"/>
     <w:lsdException w:unhideWhenUsed="0" w:uiPriority="61" w:semiHidden="0" w:name="Light List Accent 2"/>
     <w:lsdException w:unhideWhenUsed="0" w:uiPriority="62" w:semiHidden="0" w:name="Light Grid Accent 2"/>
-    <w:lsdException w:unhideWhenUsed="0" w:uiPriority="63" w:semiHidden="0" w:name="Medium Shading 1 Accent 2"/>
+    <w:lsdException w:qFormat="1" w:unhideWhenUsed="0" w:uiPriority="63" w:semiHidden="0" w:name="Medium Shading 1 Accent 2"/>
     <w:lsdException w:qFormat="1" w:unhideWhenUsed="0" w:uiPriority="64" w:semiHidden="0" w:name="Medium Shading 2 Accent 2"/>
     <w:lsdException w:unhideWhenUsed="0" w:uiPriority="65" w:semiHidden="0" w:name="Medium List 1 Accent 2"/>
     <w:lsdException w:unhideWhenUsed="0" w:uiPriority="66" w:semiHidden="0" w:name="Medium List 2 Accent 2"/>
@@ -2259,11 +5522,11 @@
     <w:lsdException w:unhideWhenUsed="0" w:uiPriority="69" w:semiHidden="0" w:name="Medium Grid 3 Accent 2"/>
     <w:lsdException w:unhideWhenUsed="0" w:uiPriority="70" w:semiHidden="0" w:name="Dark List Accent 2"/>
     <w:lsdException w:unhideWhenUsed="0" w:uiPriority="71" w:semiHidden="0" w:name="Colorful Shading Accent 2"/>
-    <w:lsdException w:unhideWhenUsed="0" w:uiPriority="72" w:semiHidden="0" w:name="Colorful List Accent 2"/>
+    <w:lsdException w:qFormat="1" w:unhideWhenUsed="0" w:uiPriority="72" w:semiHidden="0" w:name="Colorful List Accent 2"/>
     <w:lsdException w:unhideWhenUsed="0" w:uiPriority="73" w:semiHidden="0" w:name="Colorful Grid Accent 2"/>
     <w:lsdException w:qFormat="1" w:unhideWhenUsed="0" w:uiPriority="60" w:semiHidden="0" w:name="Light Shading Accent 3"/>
     <w:lsdException w:unhideWhenUsed="0" w:uiPriority="61" w:semiHidden="0" w:name="Light List Accent 3"/>
-    <w:lsdException w:unhideWhenUsed="0" w:uiPriority="62" w:semiHidden="0" w:name="Light Grid Accent 3"/>
+    <w:lsdException w:qFormat="1" w:unhideWhenUsed="0" w:uiPriority="62" w:semiHidden="0" w:name="Light Grid Accent 3"/>
     <w:lsdException w:qFormat="1" w:unhideWhenUsed="0" w:uiPriority="63" w:semiHidden="0" w:name="Medium Shading 1 Accent 3"/>
     <w:lsdException w:qFormat="1" w:unhideWhenUsed="0" w:uiPriority="64" w:semiHidden="0" w:name="Medium Shading 2 Accent 3"/>
     <w:lsdException w:unhideWhenUsed="0" w:uiPriority="65" w:semiHidden="0" w:name="Medium List 1 Accent 3"/>
@@ -2272,7 +5535,7 @@
     <w:lsdException w:unhideWhenUsed="0" w:uiPriority="68" w:semiHidden="0" w:name="Medium Grid 2 Accent 3"/>
     <w:lsdException w:unhideWhenUsed="0" w:uiPriority="69" w:semiHidden="0" w:name="Medium Grid 3 Accent 3"/>
     <w:lsdException w:unhideWhenUsed="0" w:uiPriority="70" w:semiHidden="0" w:name="Dark List Accent 3"/>
-    <w:lsdException w:unhideWhenUsed="0" w:uiPriority="71" w:semiHidden="0" w:name="Colorful Shading Accent 3"/>
+    <w:lsdException w:qFormat="1" w:unhideWhenUsed="0" w:uiPriority="71" w:semiHidden="0" w:name="Colorful Shading Accent 3"/>
     <w:lsdException w:unhideWhenUsed="0" w:uiPriority="72" w:semiHidden="0" w:name="Colorful List Accent 3"/>
     <w:lsdException w:unhideWhenUsed="0" w:uiPriority="73" w:semiHidden="0" w:name="Colorful Grid Accent 3"/>
     <w:lsdException w:qFormat="1" w:unhideWhenUsed="0" w:uiPriority="60" w:semiHidden="0" w:name="Light Shading Accent 4"/>
@@ -2305,18 +5568,18 @@
     <w:lsdException w:unhideWhenUsed="0" w:uiPriority="73" w:semiHidden="0" w:name="Colorful Grid Accent 5"/>
     <w:lsdException w:unhideWhenUsed="0" w:uiPriority="60" w:semiHidden="0" w:name="Light Shading Accent 6"/>
     <w:lsdException w:unhideWhenUsed="0" w:uiPriority="61" w:semiHidden="0" w:name="Light List Accent 6"/>
-    <w:lsdException w:unhideWhenUsed="0" w:uiPriority="62" w:semiHidden="0" w:name="Light Grid Accent 6"/>
+    <w:lsdException w:qFormat="1" w:unhideWhenUsed="0" w:uiPriority="62" w:semiHidden="0" w:name="Light Grid Accent 6"/>
     <w:lsdException w:qFormat="1" w:unhideWhenUsed="0" w:uiPriority="63" w:semiHidden="0" w:name="Medium Shading 1 Accent 6"/>
     <w:lsdException w:qFormat="1" w:unhideWhenUsed="0" w:uiPriority="64" w:semiHidden="0" w:name="Medium Shading 2 Accent 6"/>
-    <w:lsdException w:unhideWhenUsed="0" w:uiPriority="65" w:semiHidden="0" w:name="Medium List 1 Accent 6"/>
-    <w:lsdException w:unhideWhenUsed="0" w:uiPriority="66" w:semiHidden="0" w:name="Medium List 2 Accent 6"/>
+    <w:lsdException w:qFormat="1" w:unhideWhenUsed="0" w:uiPriority="65" w:semiHidden="0" w:name="Medium List 1 Accent 6"/>
+    <w:lsdException w:qFormat="1" w:unhideWhenUsed="0" w:uiPriority="66" w:semiHidden="0" w:name="Medium List 2 Accent 6"/>
     <w:lsdException w:unhideWhenUsed="0" w:uiPriority="67" w:semiHidden="0" w:name="Medium Grid 1 Accent 6"/>
     <w:lsdException w:unhideWhenUsed="0" w:uiPriority="68" w:semiHidden="0" w:name="Medium Grid 2 Accent 6"/>
-    <w:lsdException w:unhideWhenUsed="0" w:uiPriority="69" w:semiHidden="0" w:name="Medium Grid 3 Accent 6"/>
-    <w:lsdException w:unhideWhenUsed="0" w:uiPriority="70" w:semiHidden="0" w:name="Dark List Accent 6"/>
+    <w:lsdException w:qFormat="1" w:unhideWhenUsed="0" w:uiPriority="69" w:semiHidden="0" w:name="Medium Grid 3 Accent 6"/>
+    <w:lsdException w:qFormat="1" w:unhideWhenUsed="0" w:uiPriority="70" w:semiHidden="0" w:name="Dark List Accent 6"/>
     <w:lsdException w:unhideWhenUsed="0" w:uiPriority="71" w:semiHidden="0" w:name="Colorful Shading Accent 6"/>
     <w:lsdException w:unhideWhenUsed="0" w:uiPriority="72" w:semiHidden="0" w:name="Colorful List Accent 6"/>
-    <w:lsdException w:unhideWhenUsed="0" w:uiPriority="73" w:semiHidden="0" w:name="Colorful Grid Accent 6"/>
+    <w:lsdException w:qFormat="1" w:unhideWhenUsed="0" w:uiPriority="73" w:semiHidden="0" w:name="Colorful Grid Accent 6"/>
   </w:latentStyles>
   <w:style w:type="paragraph" w:default="1" w:styleId="1">
     <w:name w:val="Normal"/>
@@ -2572,6 +5835,7 @@
     <w:name w:val="Default Paragraph Font"/>
     <w:semiHidden/>
     <w:unhideWhenUsed/>
+    <w:qFormat/>
     <w:uiPriority w:val="1"/>
   </w:style>
   <w:style w:type="table" w:default="1" w:styleId="12">
@@ -2614,6 +5878,7 @@
     <w:basedOn w:val="1"/>
     <w:link w:val="147"/>
     <w:unhideWhenUsed/>
+    <w:qFormat/>
     <w:uiPriority w:val="99"/>
     <w:pPr>
       <w:spacing w:after="120"/>
@@ -2806,6 +6071,7 @@
     <w:name w:val="List Number"/>
     <w:basedOn w:val="1"/>
     <w:unhideWhenUsed/>
+    <w:qFormat/>
     <w:uiPriority w:val="99"/>
     <w:pPr>
       <w:numPr>
@@ -4681,6 +7947,7 @@
   <w:style w:type="table" w:styleId="55">
     <w:name w:val="Light Grid Accent 3"/>
     <w:basedOn w:val="12"/>
+    <w:qFormat/>
     <w:uiPriority w:val="62"/>
     <w:pPr>
       <w:spacing w:after="0" w:line="240" w:lineRule="auto"/>
@@ -5061,6 +8328,7 @@
   <w:style w:type="table" w:styleId="58">
     <w:name w:val="Light Grid Accent 6"/>
     <w:basedOn w:val="12"/>
+    <w:qFormat/>
     <w:uiPriority w:val="62"/>
     <w:pPr>
       <w:spacing w:after="0" w:line="240" w:lineRule="auto"/>
@@ -5402,6 +8670,7 @@
   <w:style w:type="table" w:styleId="61">
     <w:name w:val="Medium Shading 1 Accent 2"/>
     <w:basedOn w:val="12"/>
+    <w:qFormat/>
     <w:uiPriority w:val="63"/>
     <w:pPr>
       <w:spacing w:after="0" w:line="240" w:lineRule="auto"/>
@@ -7642,6 +10911,7 @@
   <w:style w:type="table" w:styleId="79">
     <w:name w:val="Medium List 1 Accent 6"/>
     <w:basedOn w:val="12"/>
+    <w:qFormat/>
     <w:uiPriority w:val="65"/>
     <w:pPr>
       <w:spacing w:after="0" w:line="240" w:lineRule="auto"/>
@@ -8506,6 +11776,7 @@
   <w:style w:type="table" w:styleId="86">
     <w:name w:val="Medium List 2 Accent 6"/>
     <w:basedOn w:val="12"/>
+    <w:qFormat/>
     <w:uiPriority w:val="66"/>
     <w:pPr>
       <w:spacing w:after="0" w:line="240" w:lineRule="auto"/>
@@ -8635,6 +11906,7 @@
   <w:style w:type="table" w:styleId="87">
     <w:name w:val="Medium Grid 1"/>
     <w:basedOn w:val="12"/>
+    <w:qFormat/>
     <w:uiPriority w:val="67"/>
     <w:pPr>
       <w:spacing w:after="0" w:line="240" w:lineRule="auto"/>
@@ -11082,6 +14354,7 @@
   <w:style w:type="table" w:styleId="107">
     <w:name w:val="Medium Grid 3 Accent 6"/>
     <w:basedOn w:val="12"/>
+    <w:qFormat/>
     <w:uiPriority w:val="69"/>
     <w:pPr>
       <w:spacing w:after="0" w:line="240" w:lineRule="auto"/>
@@ -11929,6 +15202,7 @@
   <w:style w:type="table" w:styleId="114">
     <w:name w:val="Dark List Accent 6"/>
     <w:basedOn w:val="12"/>
+    <w:qFormat/>
     <w:uiPriority w:val="70"/>
     <w:pPr>
       <w:spacing w:after="0" w:line="240" w:lineRule="auto"/>
@@ -12488,6 +15762,7 @@
   <w:style w:type="table" w:styleId="118">
     <w:name w:val="Colorful Shading Accent 3"/>
     <w:basedOn w:val="12"/>
+    <w:qFormat/>
     <w:uiPriority w:val="71"/>
     <w:pPr>
       <w:spacing w:after="0" w:line="240" w:lineRule="auto"/>
@@ -13244,6 +16519,7 @@
   <w:style w:type="table" w:styleId="124">
     <w:name w:val="Colorful List Accent 2"/>
     <w:basedOn w:val="12"/>
+    <w:qFormat/>
     <w:uiPriority w:val="72"/>
     <w:pPr>
       <w:spacing w:after="0" w:line="240" w:lineRule="auto"/>
@@ -14280,6 +17556,7 @@
   <w:style w:type="table" w:styleId="135">
     <w:name w:val="Colorful Grid Accent 6"/>
     <w:basedOn w:val="12"/>
+    <w:qFormat/>
     <w:uiPriority w:val="73"/>
     <w:pPr>
       <w:spacing w:after="0" w:line="240" w:lineRule="auto"/>
@@ -14635,6 +17912,7 @@
     <w:basedOn w:val="11"/>
     <w:link w:val="9"/>
     <w:semiHidden/>
+    <w:qFormat/>
     <w:uiPriority w:val="9"/>
     <w:rPr>
       <w:rFonts w:asciiTheme="majorHAnsi" w:hAnsiTheme="majorHAnsi" w:eastAsiaTheme="majorEastAsia" w:cstheme="majorBidi"/>

</xml_diff>